<commit_message>
updated user manual to reflect sign up updates
</commit_message>
<xml_diff>
--- a/OnlineAuction/Documents/Install/User Manual.docx
+++ b/OnlineAuction/Documents/Install/User Manual.docx
@@ -1,6 +1,6 @@
 
 <file path=word/document.xml><?xml version="1.0" encoding="utf-8"?>
-<w:document xmlns:wpc="http://schemas.microsoft.com/office/word/2010/wordprocessingCanvas" xmlns:cx="http://schemas.microsoft.com/office/drawing/2014/chartex" xmlns:cx1="http://schemas.microsoft.com/office/drawing/2015/9/8/chartex" xmlns:cx2="http://schemas.microsoft.com/office/drawing/2015/10/21/chartex" xmlns:cx3="http://schemas.microsoft.com/office/drawing/2016/5/9/chartex" xmlns:cx4="http://schemas.microsoft.com/office/drawing/2016/5/10/chartex" xmlns:cx5="http://schemas.microsoft.com/office/drawing/2016/5/11/chartex" xmlns:cx6="http://schemas.microsoft.com/office/drawing/2016/5/12/chartex" xmlns:cx7="http://schemas.microsoft.com/office/drawing/2016/5/13/chartex" xmlns:cx8="http://schemas.microsoft.com/office/drawing/2016/5/14/chartex" xmlns:mc="http://schemas.openxmlformats.org/markup-compatibility/2006" xmlns:aink="http://schemas.microsoft.com/office/drawing/2016/ink" xmlns:am3d="http://schemas.microsoft.com/office/drawing/2017/model3d" xmlns:o="urn:schemas-microsoft-com:office:office" xmlns:r="http://schemas.openxmlformats.org/officeDocument/2006/relationships" xmlns:m="http://schemas.openxmlformats.org/officeDocument/2006/math" xmlns:v="urn:schemas-microsoft-com:vml" xmlns:wp14="http://schemas.microsoft.com/office/word/2010/wordprocessingDrawing" xmlns:wp="http://schemas.openxmlformats.org/drawingml/2006/wordprocessingDrawing" xmlns:w10="urn:schemas-microsoft-com:office:word" xmlns:w="http://schemas.openxmlformats.org/wordprocessingml/2006/main" xmlns:w14="http://schemas.microsoft.com/office/word/2010/wordml" xmlns:w15="http://schemas.microsoft.com/office/word/2012/wordml" xmlns:w16cid="http://schemas.microsoft.com/office/word/2016/wordml/cid" xmlns:w16se="http://schemas.microsoft.com/office/word/2015/wordml/symex" xmlns:wpg="http://schemas.microsoft.com/office/word/2010/wordprocessingGroup" xmlns:wpi="http://schemas.microsoft.com/office/word/2010/wordprocessingInk" xmlns:wne="http://schemas.microsoft.com/office/word/2006/wordml" xmlns:wps="http://schemas.microsoft.com/office/word/2010/wordprocessingShape" mc:Ignorable="w14 w15 w16se w16cid wp14">
+<w:document xmlns:wpc="http://schemas.microsoft.com/office/word/2010/wordprocessingCanvas" xmlns:cx="http://schemas.microsoft.com/office/drawing/2014/chartex" xmlns:cx1="http://schemas.microsoft.com/office/drawing/2015/9/8/chartex" xmlns:cx2="http://schemas.microsoft.com/office/drawing/2015/10/21/chartex" xmlns:cx3="http://schemas.microsoft.com/office/drawing/2016/5/9/chartex" xmlns:cx4="http://schemas.microsoft.com/office/drawing/2016/5/10/chartex" xmlns:cx5="http://schemas.microsoft.com/office/drawing/2016/5/11/chartex" xmlns:cx6="http://schemas.microsoft.com/office/drawing/2016/5/12/chartex" xmlns:cx7="http://schemas.microsoft.com/office/drawing/2016/5/13/chartex" xmlns:cx8="http://schemas.microsoft.com/office/drawing/2016/5/14/chartex" xmlns:mc="http://schemas.openxmlformats.org/markup-compatibility/2006" xmlns:aink="http://schemas.microsoft.com/office/drawing/2016/ink" xmlns:am3d="http://schemas.microsoft.com/office/drawing/2017/model3d" xmlns:o="urn:schemas-microsoft-com:office:office" xmlns:oel="http://schemas.microsoft.com/office/2019/extlst" xmlns:r="http://schemas.openxmlformats.org/officeDocument/2006/relationships" xmlns:m="http://schemas.openxmlformats.org/officeDocument/2006/math" xmlns:v="urn:schemas-microsoft-com:vml" xmlns:wp14="http://schemas.microsoft.com/office/word/2010/wordprocessingDrawing" xmlns:wp="http://schemas.openxmlformats.org/drawingml/2006/wordprocessingDrawing" xmlns:w10="urn:schemas-microsoft-com:office:word" xmlns:w="http://schemas.openxmlformats.org/wordprocessingml/2006/main" xmlns:w14="http://schemas.microsoft.com/office/word/2010/wordml" xmlns:w15="http://schemas.microsoft.com/office/word/2012/wordml" xmlns:w16cex="http://schemas.microsoft.com/office/word/2018/wordml/cex" xmlns:w16cid="http://schemas.microsoft.com/office/word/2016/wordml/cid" xmlns:w16="http://schemas.microsoft.com/office/word/2018/wordml" xmlns:w16sdtdh="http://schemas.microsoft.com/office/word/2020/wordml/sdtdatahash" xmlns:w16se="http://schemas.microsoft.com/office/word/2015/wordml/symex" xmlns:wpg="http://schemas.microsoft.com/office/word/2010/wordprocessingGroup" xmlns:wpi="http://schemas.microsoft.com/office/word/2010/wordprocessingInk" xmlns:wne="http://schemas.microsoft.com/office/word/2006/wordml" xmlns:wps="http://schemas.microsoft.com/office/word/2010/wordprocessingShape" mc:Ignorable="w14 w15 w16se w16cid w16 w16cex w16sdtdh wp14">
   <w:body>
     <w:p>
       <w:pPr>
@@ -260,6 +260,12 @@
     </w:p>
     <w:sdt>
       <w:sdtPr>
+        <w:rPr>
+          <w:rFonts w:ascii="Times New Roman" w:eastAsia="Times New Roman" w:hAnsi="Times New Roman" w:cs="Times New Roman"/>
+          <w:sz w:val="20"/>
+          <w:szCs w:val="20"/>
+          <w:u w:val="none"/>
+        </w:rPr>
         <w:id w:val="1726259781"/>
         <w:docPartObj>
           <w:docPartGallery w:val="Table of Contents"/>
@@ -268,13 +274,9 @@
       </w:sdtPr>
       <w:sdtEndPr>
         <w:rPr>
-          <w:rFonts w:ascii="Times New Roman" w:eastAsia="Times New Roman" w:hAnsi="Times New Roman" w:cs="Times New Roman"/>
           <w:b/>
           <w:bCs/>
           <w:noProof/>
-          <w:sz w:val="20"/>
-          <w:szCs w:val="20"/>
-          <w:u w:val="none"/>
         </w:rPr>
       </w:sdtEndPr>
       <w:sdtContent>
@@ -369,7 +371,7 @@
                 <w:webHidden/>
                 <w:sz w:val="22"/>
               </w:rPr>
-              <w:t>3</w:t>
+              <w:t>2</w:t>
             </w:r>
             <w:r>
               <w:rPr>
@@ -456,7 +458,7 @@
                 <w:webHidden/>
                 <w:sz w:val="22"/>
               </w:rPr>
-              <w:t>4</w:t>
+              <w:t>2</w:t>
             </w:r>
             <w:r>
               <w:rPr>
@@ -543,7 +545,7 @@
                 <w:webHidden/>
                 <w:sz w:val="22"/>
               </w:rPr>
-              <w:t>5</w:t>
+              <w:t>2</w:t>
             </w:r>
             <w:r>
               <w:rPr>
@@ -630,7 +632,7 @@
                 <w:webHidden/>
                 <w:sz w:val="22"/>
               </w:rPr>
-              <w:t>6</w:t>
+              <w:t>2</w:t>
             </w:r>
             <w:r>
               <w:rPr>
@@ -717,7 +719,7 @@
                 <w:webHidden/>
                 <w:sz w:val="22"/>
               </w:rPr>
-              <w:t>7</w:t>
+              <w:t>2</w:t>
             </w:r>
             <w:r>
               <w:rPr>
@@ -804,7 +806,7 @@
                 <w:webHidden/>
                 <w:sz w:val="22"/>
               </w:rPr>
-              <w:t>8</w:t>
+              <w:t>2</w:t>
             </w:r>
             <w:r>
               <w:rPr>
@@ -891,7 +893,7 @@
                 <w:webHidden/>
                 <w:sz w:val="22"/>
               </w:rPr>
-              <w:t>9</w:t>
+              <w:t>2</w:t>
             </w:r>
             <w:r>
               <w:rPr>
@@ -978,7 +980,7 @@
                 <w:webHidden/>
                 <w:sz w:val="22"/>
               </w:rPr>
-              <w:t>10</w:t>
+              <w:t>2</w:t>
             </w:r>
             <w:r>
               <w:rPr>
@@ -1065,7 +1067,7 @@
                 <w:webHidden/>
                 <w:sz w:val="22"/>
               </w:rPr>
-              <w:t>11</w:t>
+              <w:t>2</w:t>
             </w:r>
             <w:r>
               <w:rPr>
@@ -1152,7 +1154,7 @@
                 <w:webHidden/>
                 <w:sz w:val="22"/>
               </w:rPr>
-              <w:t>17</w:t>
+              <w:t>2</w:t>
             </w:r>
             <w:r>
               <w:rPr>
@@ -1186,25 +1188,7 @@
                 <w:noProof/>
                 <w:sz w:val="22"/>
               </w:rPr>
-              <w:t>Bro</w:t>
-            </w:r>
-            <w:r>
-              <w:rPr>
-                <w:rStyle w:val="Hyperlink"/>
-                <w:rFonts w:ascii="Courier New" w:eastAsia="Arial" w:hAnsi="Courier New" w:cs="Courier New"/>
-                <w:noProof/>
-                <w:sz w:val="22"/>
-              </w:rPr>
-              <w:t>w</w:t>
-            </w:r>
-            <w:r>
-              <w:rPr>
-                <w:rStyle w:val="Hyperlink"/>
-                <w:rFonts w:ascii="Courier New" w:eastAsia="Arial" w:hAnsi="Courier New" w:cs="Courier New"/>
-                <w:noProof/>
-                <w:sz w:val="22"/>
-              </w:rPr>
-              <w:t>se</w:t>
+              <w:t>Browse</w:t>
             </w:r>
             <w:r>
               <w:rPr>
@@ -1257,7 +1241,7 @@
                 <w:webHidden/>
                 <w:sz w:val="22"/>
               </w:rPr>
-              <w:t>18</w:t>
+              <w:t>2</w:t>
             </w:r>
             <w:r>
               <w:rPr>
@@ -1344,7 +1328,7 @@
                 <w:webHidden/>
                 <w:sz w:val="22"/>
               </w:rPr>
-              <w:t>19</w:t>
+              <w:t>2</w:t>
             </w:r>
             <w:r>
               <w:rPr>
@@ -1431,7 +1415,7 @@
                 <w:webHidden/>
                 <w:sz w:val="22"/>
               </w:rPr>
-              <w:t>24</w:t>
+              <w:t>2</w:t>
             </w:r>
             <w:r>
               <w:rPr>
@@ -1518,7 +1502,7 @@
                 <w:webHidden/>
                 <w:sz w:val="22"/>
               </w:rPr>
-              <w:t>25</w:t>
+              <w:t>2</w:t>
             </w:r>
             <w:r>
               <w:rPr>
@@ -1605,7 +1589,7 @@
                 <w:webHidden/>
                 <w:sz w:val="22"/>
               </w:rPr>
-              <w:t>26</w:t>
+              <w:t>2</w:t>
             </w:r>
             <w:r>
               <w:rPr>
@@ -1692,7 +1676,7 @@
                 <w:webHidden/>
                 <w:sz w:val="22"/>
               </w:rPr>
-              <w:t>27</w:t>
+              <w:t>2</w:t>
             </w:r>
             <w:r>
               <w:rPr>
@@ -1779,7 +1763,7 @@
                 <w:webHidden/>
                 <w:sz w:val="22"/>
               </w:rPr>
-              <w:t>28</w:t>
+              <w:t>2</w:t>
             </w:r>
             <w:r>
               <w:rPr>
@@ -1866,7 +1850,7 @@
                 <w:webHidden/>
                 <w:sz w:val="22"/>
               </w:rPr>
-              <w:t>29</w:t>
+              <w:t>2</w:t>
             </w:r>
             <w:r>
               <w:rPr>
@@ -1953,7 +1937,7 @@
                 <w:webHidden/>
                 <w:sz w:val="22"/>
               </w:rPr>
-              <w:t>29</w:t>
+              <w:t>2</w:t>
             </w:r>
             <w:r>
               <w:rPr>
@@ -2040,7 +2024,7 @@
                 <w:webHidden/>
                 <w:sz w:val="22"/>
               </w:rPr>
-              <w:t>31</w:t>
+              <w:t>2</w:t>
             </w:r>
             <w:r>
               <w:rPr>
@@ -2127,7 +2111,7 @@
                 <w:webHidden/>
                 <w:sz w:val="22"/>
               </w:rPr>
-              <w:t>31</w:t>
+              <w:t>2</w:t>
             </w:r>
             <w:r>
               <w:rPr>
@@ -2214,7 +2198,7 @@
                 <w:webHidden/>
                 <w:sz w:val="22"/>
               </w:rPr>
-              <w:t>32</w:t>
+              <w:t>2</w:t>
             </w:r>
             <w:r>
               <w:rPr>
@@ -2407,7 +2391,6 @@
         <w:rPr>
           <w:rFonts w:eastAsia="Arial"/>
         </w:rPr>
-        <w:lastRenderedPageBreak/>
         <w:t>Getting Started</w:t>
       </w:r>
       <w:bookmarkEnd w:id="0"/>
@@ -2604,50 +2587,28 @@
           <w:sz w:val="22"/>
           <w:szCs w:val="22"/>
         </w:rPr>
-        <w:t xml:space="preserve">Username: </w:t>
-      </w:r>
-      <w:proofErr w:type="spellStart"/>
-      <w:r>
-        <w:rPr>
-          <w:rFonts w:ascii="Courier New" w:eastAsia="Arial" w:hAnsi="Courier New" w:cs="Courier New"/>
-          <w:color w:val="000000"/>
-          <w:sz w:val="22"/>
-          <w:szCs w:val="22"/>
-        </w:rPr>
-        <w:t>userName</w:t>
-      </w:r>
-      <w:proofErr w:type="spellEnd"/>
-    </w:p>
-    <w:p>
-      <w:pPr>
-        <w:spacing w:line="276" w:lineRule="auto"/>
-        <w:rPr>
-          <w:rFonts w:ascii="Courier New" w:eastAsia="Arial" w:hAnsi="Courier New" w:cs="Courier New"/>
-          <w:color w:val="000000"/>
-          <w:sz w:val="22"/>
-          <w:szCs w:val="22"/>
-        </w:rPr>
-      </w:pPr>
-      <w:r>
-        <w:rPr>
-          <w:rFonts w:ascii="Courier New" w:eastAsia="Arial" w:hAnsi="Courier New" w:cs="Courier New"/>
-          <w:color w:val="000000"/>
-          <w:sz w:val="22"/>
-          <w:szCs w:val="22"/>
-        </w:rPr>
-        <w:t xml:space="preserve">Password: </w:t>
-      </w:r>
-      <w:proofErr w:type="spellStart"/>
-      <w:r>
-        <w:rPr>
-          <w:rFonts w:ascii="Courier New" w:eastAsia="Arial" w:hAnsi="Courier New" w:cs="Courier New"/>
-          <w:color w:val="000000"/>
-          <w:sz w:val="22"/>
-          <w:szCs w:val="22"/>
-        </w:rPr>
-        <w:t>testPass</w:t>
-      </w:r>
-      <w:proofErr w:type="spellEnd"/>
+        <w:t>Username: userName</w:t>
+      </w:r>
+    </w:p>
+    <w:p>
+      <w:pPr>
+        <w:spacing w:line="276" w:lineRule="auto"/>
+        <w:rPr>
+          <w:rFonts w:ascii="Courier New" w:eastAsia="Arial" w:hAnsi="Courier New" w:cs="Courier New"/>
+          <w:color w:val="000000"/>
+          <w:sz w:val="22"/>
+          <w:szCs w:val="22"/>
+        </w:rPr>
+      </w:pPr>
+      <w:r>
+        <w:rPr>
+          <w:rFonts w:ascii="Courier New" w:eastAsia="Arial" w:hAnsi="Courier New" w:cs="Courier New"/>
+          <w:color w:val="000000"/>
+          <w:sz w:val="22"/>
+          <w:szCs w:val="22"/>
+        </w:rPr>
+        <w:t>Password: testPass</w:t>
+      </w:r>
     </w:p>
     <w:p>
       <w:pPr>
@@ -2752,50 +2713,28 @@
           <w:sz w:val="22"/>
           <w:szCs w:val="22"/>
         </w:rPr>
-        <w:t xml:space="preserve">Username: </w:t>
-      </w:r>
-      <w:proofErr w:type="spellStart"/>
-      <w:r>
-        <w:rPr>
-          <w:rFonts w:ascii="Courier New" w:eastAsia="Arial" w:hAnsi="Courier New" w:cs="Courier New"/>
-          <w:color w:val="000000"/>
-          <w:sz w:val="22"/>
-          <w:szCs w:val="22"/>
-        </w:rPr>
-        <w:t>useradminwidget</w:t>
-      </w:r>
-      <w:proofErr w:type="spellEnd"/>
-    </w:p>
-    <w:p>
-      <w:pPr>
-        <w:spacing w:line="276" w:lineRule="auto"/>
-        <w:rPr>
-          <w:rFonts w:ascii="Courier New" w:eastAsia="Arial" w:hAnsi="Courier New" w:cs="Courier New"/>
-          <w:color w:val="000000"/>
-          <w:sz w:val="22"/>
-          <w:szCs w:val="22"/>
-        </w:rPr>
-      </w:pPr>
-      <w:r>
-        <w:rPr>
-          <w:rFonts w:ascii="Courier New" w:eastAsia="Arial" w:hAnsi="Courier New" w:cs="Courier New"/>
-          <w:color w:val="000000"/>
-          <w:sz w:val="22"/>
-          <w:szCs w:val="22"/>
-        </w:rPr>
-        <w:t xml:space="preserve">Password: </w:t>
-      </w:r>
-      <w:proofErr w:type="spellStart"/>
-      <w:r>
-        <w:rPr>
-          <w:rFonts w:ascii="Courier New" w:eastAsia="Arial" w:hAnsi="Courier New" w:cs="Courier New"/>
-          <w:color w:val="000000"/>
-          <w:sz w:val="22"/>
-          <w:szCs w:val="22"/>
-        </w:rPr>
-        <w:t>useradmin</w:t>
-      </w:r>
-      <w:proofErr w:type="spellEnd"/>
+        <w:t>Username: useradminwidget</w:t>
+      </w:r>
+    </w:p>
+    <w:p>
+      <w:pPr>
+        <w:spacing w:line="276" w:lineRule="auto"/>
+        <w:rPr>
+          <w:rFonts w:ascii="Courier New" w:eastAsia="Arial" w:hAnsi="Courier New" w:cs="Courier New"/>
+          <w:color w:val="000000"/>
+          <w:sz w:val="22"/>
+          <w:szCs w:val="22"/>
+        </w:rPr>
+      </w:pPr>
+      <w:r>
+        <w:rPr>
+          <w:rFonts w:ascii="Courier New" w:eastAsia="Arial" w:hAnsi="Courier New" w:cs="Courier New"/>
+          <w:color w:val="000000"/>
+          <w:sz w:val="22"/>
+          <w:szCs w:val="22"/>
+        </w:rPr>
+        <w:t>Password: useradmin</w:t>
+      </w:r>
     </w:p>
     <w:p>
       <w:pPr>
@@ -3013,7 +2952,6 @@
           <w:sz w:val="22"/>
           <w:szCs w:val="22"/>
         </w:rPr>
-        <w:lastRenderedPageBreak/>
         <w:t>Sign Up</w:t>
       </w:r>
       <w:r>
@@ -3931,7 +3869,6 @@
           <w:sz w:val="22"/>
           <w:szCs w:val="22"/>
         </w:rPr>
-        <w:lastRenderedPageBreak/>
         <w:t>Profile Image.</w:t>
       </w:r>
     </w:p>
@@ -4210,6 +4147,393 @@
     </w:p>
     <w:p>
       <w:pPr>
+        <w:spacing w:line="276" w:lineRule="auto"/>
+        <w:jc w:val="center"/>
+        <w:rPr>
+          <w:rFonts w:ascii="Courier New" w:eastAsia="Arial" w:hAnsi="Courier New" w:cs="Courier New"/>
+          <w:color w:val="0070C0"/>
+          <w:sz w:val="18"/>
+          <w:szCs w:val="18"/>
+        </w:rPr>
+      </w:pPr>
+    </w:p>
+    <w:p>
+      <w:pPr>
+        <w:shd w:val="clear" w:color="auto" w:fill="FFFFFF" w:themeFill="background1"/>
+        <w:spacing w:line="276" w:lineRule="auto"/>
+        <w:rPr>
+          <w:rFonts w:ascii="Courier New" w:eastAsia="Arial" w:hAnsi="Courier New" w:cs="Courier New"/>
+          <w:sz w:val="22"/>
+          <w:szCs w:val="22"/>
+        </w:rPr>
+      </w:pPr>
+      <w:r>
+        <w:rPr>
+          <w:rFonts w:ascii="Courier New" w:eastAsia="Arial" w:hAnsi="Courier New" w:cs="Courier New"/>
+          <w:sz w:val="22"/>
+          <w:szCs w:val="22"/>
+        </w:rPr>
+        <w:t>After submitting user details, the user will be prompted to enter their payment information. The following will be collected from the user and associated with their account:</w:t>
+      </w:r>
+    </w:p>
+    <w:p>
+      <w:pPr>
+        <w:pStyle w:val="ListParagraph"/>
+        <w:numPr>
+          <w:ilvl w:val="0"/>
+          <w:numId w:val="7"/>
+        </w:numPr>
+        <w:shd w:val="clear" w:color="auto" w:fill="FFFFFF" w:themeFill="background1"/>
+        <w:spacing w:line="276" w:lineRule="auto"/>
+        <w:rPr>
+          <w:rFonts w:ascii="Courier New" w:eastAsia="Arial" w:hAnsi="Courier New" w:cs="Courier New"/>
+          <w:sz w:val="22"/>
+          <w:szCs w:val="22"/>
+        </w:rPr>
+      </w:pPr>
+      <w:r>
+        <w:rPr>
+          <w:rFonts w:ascii="Courier New" w:eastAsia="Arial" w:hAnsi="Courier New" w:cs="Courier New"/>
+          <w:sz w:val="22"/>
+          <w:szCs w:val="22"/>
+        </w:rPr>
+        <w:t>Card type (American Express, Discover, Mastercard, Visa)</w:t>
+      </w:r>
+    </w:p>
+    <w:p>
+      <w:pPr>
+        <w:pStyle w:val="ListParagraph"/>
+        <w:numPr>
+          <w:ilvl w:val="0"/>
+          <w:numId w:val="7"/>
+        </w:numPr>
+        <w:shd w:val="clear" w:color="auto" w:fill="FFFFFF" w:themeFill="background1"/>
+        <w:spacing w:line="276" w:lineRule="auto"/>
+        <w:rPr>
+          <w:rFonts w:ascii="Courier New" w:eastAsia="Arial" w:hAnsi="Courier New" w:cs="Courier New"/>
+          <w:sz w:val="22"/>
+          <w:szCs w:val="22"/>
+        </w:rPr>
+      </w:pPr>
+      <w:r>
+        <w:rPr>
+          <w:rFonts w:ascii="Courier New" w:eastAsia="Arial" w:hAnsi="Courier New" w:cs="Courier New"/>
+          <w:sz w:val="22"/>
+          <w:szCs w:val="22"/>
+        </w:rPr>
+        <w:t>Cardholder name</w:t>
+      </w:r>
+    </w:p>
+    <w:p>
+      <w:pPr>
+        <w:pStyle w:val="ListParagraph"/>
+        <w:numPr>
+          <w:ilvl w:val="0"/>
+          <w:numId w:val="7"/>
+        </w:numPr>
+        <w:shd w:val="clear" w:color="auto" w:fill="FFFFFF" w:themeFill="background1"/>
+        <w:spacing w:line="276" w:lineRule="auto"/>
+        <w:rPr>
+          <w:rFonts w:ascii="Courier New" w:eastAsia="Arial" w:hAnsi="Courier New" w:cs="Courier New"/>
+          <w:sz w:val="22"/>
+          <w:szCs w:val="22"/>
+        </w:rPr>
+      </w:pPr>
+      <w:r>
+        <w:rPr>
+          <w:rFonts w:ascii="Courier New" w:eastAsia="Arial" w:hAnsi="Courier New" w:cs="Courier New"/>
+          <w:sz w:val="22"/>
+          <w:szCs w:val="22"/>
+        </w:rPr>
+        <w:t>Card number</w:t>
+      </w:r>
+    </w:p>
+    <w:p>
+      <w:pPr>
+        <w:pStyle w:val="ListParagraph"/>
+        <w:numPr>
+          <w:ilvl w:val="0"/>
+          <w:numId w:val="7"/>
+        </w:numPr>
+        <w:shd w:val="clear" w:color="auto" w:fill="FFFFFF" w:themeFill="background1"/>
+        <w:spacing w:line="276" w:lineRule="auto"/>
+        <w:rPr>
+          <w:rFonts w:ascii="Courier New" w:eastAsia="Arial" w:hAnsi="Courier New" w:cs="Courier New"/>
+          <w:sz w:val="22"/>
+          <w:szCs w:val="22"/>
+        </w:rPr>
+      </w:pPr>
+      <w:r>
+        <w:rPr>
+          <w:rFonts w:ascii="Courier New" w:eastAsia="Arial" w:hAnsi="Courier New" w:cs="Courier New"/>
+          <w:sz w:val="22"/>
+          <w:szCs w:val="22"/>
+        </w:rPr>
+        <w:t>Expiration date</w:t>
+      </w:r>
+    </w:p>
+    <w:p>
+      <w:pPr>
+        <w:pStyle w:val="ListParagraph"/>
+        <w:numPr>
+          <w:ilvl w:val="0"/>
+          <w:numId w:val="7"/>
+        </w:numPr>
+        <w:shd w:val="clear" w:color="auto" w:fill="FFFFFF" w:themeFill="background1"/>
+        <w:spacing w:line="276" w:lineRule="auto"/>
+        <w:rPr>
+          <w:rFonts w:ascii="Courier New" w:eastAsia="Arial" w:hAnsi="Courier New" w:cs="Courier New"/>
+          <w:sz w:val="22"/>
+          <w:szCs w:val="22"/>
+        </w:rPr>
+      </w:pPr>
+      <w:r>
+        <w:rPr>
+          <w:rFonts w:ascii="Courier New" w:eastAsia="Arial" w:hAnsi="Courier New" w:cs="Courier New"/>
+          <w:sz w:val="22"/>
+          <w:szCs w:val="22"/>
+        </w:rPr>
+        <w:t>Security code</w:t>
+      </w:r>
+    </w:p>
+    <w:p>
+      <w:pPr>
+        <w:pStyle w:val="ListParagraph"/>
+        <w:numPr>
+          <w:ilvl w:val="0"/>
+          <w:numId w:val="7"/>
+        </w:numPr>
+        <w:shd w:val="clear" w:color="auto" w:fill="FFFFFF" w:themeFill="background1"/>
+        <w:spacing w:line="276" w:lineRule="auto"/>
+        <w:rPr>
+          <w:rFonts w:ascii="Courier New" w:eastAsia="Arial" w:hAnsi="Courier New" w:cs="Courier New"/>
+          <w:sz w:val="22"/>
+          <w:szCs w:val="22"/>
+        </w:rPr>
+      </w:pPr>
+      <w:r>
+        <w:rPr>
+          <w:rFonts w:ascii="Courier New" w:eastAsia="Arial" w:hAnsi="Courier New" w:cs="Courier New"/>
+          <w:sz w:val="22"/>
+          <w:szCs w:val="22"/>
+        </w:rPr>
+        <w:t>Postal code</w:t>
+      </w:r>
+    </w:p>
+    <w:p>
+      <w:pPr>
+        <w:shd w:val="clear" w:color="auto" w:fill="FFFFFF" w:themeFill="background1"/>
+        <w:spacing w:line="276" w:lineRule="auto"/>
+        <w:rPr>
+          <w:rFonts w:ascii="Courier New" w:eastAsia="Arial" w:hAnsi="Courier New" w:cs="Courier New"/>
+          <w:sz w:val="22"/>
+          <w:szCs w:val="22"/>
+        </w:rPr>
+      </w:pPr>
+      <w:r>
+        <w:rPr>
+          <w:rFonts w:ascii="Courier New" w:eastAsia="Arial" w:hAnsi="Courier New" w:cs="Courier New"/>
+          <w:sz w:val="22"/>
+          <w:szCs w:val="22"/>
+        </w:rPr>
+        <w:t>Once the user submits this data, it will be set to the payment default method for their account. The application then prompts the user to input the following information for their shipping address:</w:t>
+      </w:r>
+    </w:p>
+    <w:p>
+      <w:pPr>
+        <w:pStyle w:val="ListParagraph"/>
+        <w:numPr>
+          <w:ilvl w:val="0"/>
+          <w:numId w:val="8"/>
+        </w:numPr>
+        <w:shd w:val="clear" w:color="auto" w:fill="FFFFFF" w:themeFill="background1"/>
+        <w:spacing w:line="276" w:lineRule="auto"/>
+        <w:rPr>
+          <w:rFonts w:ascii="Courier New" w:eastAsia="Arial" w:hAnsi="Courier New" w:cs="Courier New"/>
+          <w:sz w:val="22"/>
+          <w:szCs w:val="22"/>
+        </w:rPr>
+      </w:pPr>
+      <w:r>
+        <w:rPr>
+          <w:rFonts w:ascii="Courier New" w:eastAsia="Arial" w:hAnsi="Courier New" w:cs="Courier New"/>
+          <w:sz w:val="22"/>
+          <w:szCs w:val="22"/>
+        </w:rPr>
+        <w:t>Recipient name</w:t>
+      </w:r>
+    </w:p>
+    <w:p>
+      <w:pPr>
+        <w:pStyle w:val="ListParagraph"/>
+        <w:numPr>
+          <w:ilvl w:val="0"/>
+          <w:numId w:val="8"/>
+        </w:numPr>
+        <w:shd w:val="clear" w:color="auto" w:fill="FFFFFF" w:themeFill="background1"/>
+        <w:spacing w:line="276" w:lineRule="auto"/>
+        <w:rPr>
+          <w:rFonts w:ascii="Courier New" w:eastAsia="Arial" w:hAnsi="Courier New" w:cs="Courier New"/>
+          <w:sz w:val="22"/>
+          <w:szCs w:val="22"/>
+        </w:rPr>
+      </w:pPr>
+      <w:r>
+        <w:rPr>
+          <w:rFonts w:ascii="Courier New" w:eastAsia="Arial" w:hAnsi="Courier New" w:cs="Courier New"/>
+          <w:sz w:val="22"/>
+          <w:szCs w:val="22"/>
+        </w:rPr>
+        <w:t>Street address</w:t>
+      </w:r>
+    </w:p>
+    <w:p>
+      <w:pPr>
+        <w:pStyle w:val="ListParagraph"/>
+        <w:numPr>
+          <w:ilvl w:val="0"/>
+          <w:numId w:val="8"/>
+        </w:numPr>
+        <w:shd w:val="clear" w:color="auto" w:fill="FFFFFF" w:themeFill="background1"/>
+        <w:spacing w:line="276" w:lineRule="auto"/>
+        <w:rPr>
+          <w:rFonts w:ascii="Courier New" w:eastAsia="Arial" w:hAnsi="Courier New" w:cs="Courier New"/>
+          <w:sz w:val="22"/>
+          <w:szCs w:val="22"/>
+        </w:rPr>
+      </w:pPr>
+      <w:r>
+        <w:rPr>
+          <w:rFonts w:ascii="Courier New" w:eastAsia="Arial" w:hAnsi="Courier New" w:cs="Courier New"/>
+          <w:sz w:val="22"/>
+          <w:szCs w:val="22"/>
+        </w:rPr>
+        <w:t>Optional – apartment or building number</w:t>
+      </w:r>
+    </w:p>
+    <w:p>
+      <w:pPr>
+        <w:pStyle w:val="ListParagraph"/>
+        <w:numPr>
+          <w:ilvl w:val="0"/>
+          <w:numId w:val="8"/>
+        </w:numPr>
+        <w:shd w:val="clear" w:color="auto" w:fill="FFFFFF" w:themeFill="background1"/>
+        <w:spacing w:line="276" w:lineRule="auto"/>
+        <w:rPr>
+          <w:rFonts w:ascii="Courier New" w:eastAsia="Arial" w:hAnsi="Courier New" w:cs="Courier New"/>
+          <w:sz w:val="22"/>
+          <w:szCs w:val="22"/>
+        </w:rPr>
+      </w:pPr>
+      <w:r>
+        <w:rPr>
+          <w:rFonts w:ascii="Courier New" w:eastAsia="Arial" w:hAnsi="Courier New" w:cs="Courier New"/>
+          <w:sz w:val="22"/>
+          <w:szCs w:val="22"/>
+        </w:rPr>
+        <w:t>City</w:t>
+      </w:r>
+    </w:p>
+    <w:p>
+      <w:pPr>
+        <w:pStyle w:val="ListParagraph"/>
+        <w:numPr>
+          <w:ilvl w:val="0"/>
+          <w:numId w:val="8"/>
+        </w:numPr>
+        <w:shd w:val="clear" w:color="auto" w:fill="FFFFFF" w:themeFill="background1"/>
+        <w:spacing w:line="276" w:lineRule="auto"/>
+        <w:rPr>
+          <w:rFonts w:ascii="Courier New" w:eastAsia="Arial" w:hAnsi="Courier New" w:cs="Courier New"/>
+          <w:sz w:val="22"/>
+          <w:szCs w:val="22"/>
+        </w:rPr>
+      </w:pPr>
+      <w:r>
+        <w:rPr>
+          <w:rFonts w:ascii="Courier New" w:eastAsia="Arial" w:hAnsi="Courier New" w:cs="Courier New"/>
+          <w:sz w:val="22"/>
+          <w:szCs w:val="22"/>
+        </w:rPr>
+        <w:t>State</w:t>
+      </w:r>
+    </w:p>
+    <w:p>
+      <w:pPr>
+        <w:pStyle w:val="ListParagraph"/>
+        <w:numPr>
+          <w:ilvl w:val="0"/>
+          <w:numId w:val="8"/>
+        </w:numPr>
+        <w:shd w:val="clear" w:color="auto" w:fill="FFFFFF" w:themeFill="background1"/>
+        <w:spacing w:line="276" w:lineRule="auto"/>
+        <w:rPr>
+          <w:rFonts w:ascii="Courier New" w:eastAsia="Arial" w:hAnsi="Courier New" w:cs="Courier New"/>
+          <w:sz w:val="22"/>
+          <w:szCs w:val="22"/>
+        </w:rPr>
+      </w:pPr>
+      <w:r>
+        <w:rPr>
+          <w:rFonts w:ascii="Courier New" w:eastAsia="Arial" w:hAnsi="Courier New" w:cs="Courier New"/>
+          <w:sz w:val="22"/>
+          <w:szCs w:val="22"/>
+        </w:rPr>
+        <w:t>Postal code</w:t>
+      </w:r>
+    </w:p>
+    <w:p>
+      <w:pPr>
+        <w:shd w:val="clear" w:color="auto" w:fill="FFFFFF" w:themeFill="background1"/>
+        <w:spacing w:line="276" w:lineRule="auto"/>
+        <w:rPr>
+          <w:rFonts w:ascii="Courier New" w:eastAsia="Arial" w:hAnsi="Courier New" w:cs="Courier New"/>
+          <w:sz w:val="22"/>
+          <w:szCs w:val="22"/>
+        </w:rPr>
+      </w:pPr>
+      <w:r>
+        <w:rPr>
+          <w:rFonts w:ascii="Courier New" w:eastAsia="Arial" w:hAnsi="Courier New" w:cs="Courier New"/>
+          <w:sz w:val="22"/>
+          <w:szCs w:val="22"/>
+        </w:rPr>
+        <w:t>Like the payment method, this shipping address becomes the default for the user.</w:t>
+      </w:r>
+    </w:p>
+    <w:p>
+      <w:pPr>
+        <w:shd w:val="clear" w:color="auto" w:fill="FFFFFF" w:themeFill="background1"/>
+        <w:spacing w:line="276" w:lineRule="auto"/>
+        <w:rPr>
+          <w:rFonts w:ascii="Courier New" w:eastAsia="Arial" w:hAnsi="Courier New" w:cs="Courier New"/>
+          <w:sz w:val="22"/>
+          <w:szCs w:val="22"/>
+        </w:rPr>
+      </w:pPr>
+    </w:p>
+    <w:p>
+      <w:pPr>
+        <w:shd w:val="clear" w:color="auto" w:fill="FFFFFF" w:themeFill="background1"/>
+        <w:spacing w:line="276" w:lineRule="auto"/>
+        <w:rPr>
+          <w:rFonts w:ascii="Courier New" w:eastAsia="Arial" w:hAnsi="Courier New" w:cs="Courier New"/>
+          <w:sz w:val="22"/>
+          <w:szCs w:val="22"/>
+        </w:rPr>
+      </w:pPr>
+      <w:r>
+        <w:rPr>
+          <w:rFonts w:ascii="Courier New" w:eastAsia="Arial" w:hAnsi="Courier New" w:cs="Courier New"/>
+          <w:sz w:val="22"/>
+          <w:szCs w:val="22"/>
+        </w:rPr>
+        <w:t>The user then receives an email to their account’s associated email account with a link and verification code. After the user goes through this verification process, their account is set up and they can sign in.</w:t>
+      </w:r>
+    </w:p>
+    <w:p>
+      <w:pPr>
         <w:pStyle w:val="Heading1"/>
         <w:rPr>
           <w:rFonts w:eastAsia="Arial"/>
@@ -4314,7 +4638,6 @@
           <w:sz w:val="22"/>
           <w:szCs w:val="22"/>
         </w:rPr>
-        <w:lastRenderedPageBreak/>
         <w:drawing>
           <wp:inline distT="0" distB="0" distL="0" distR="0" wp14:anchorId="1F475370" wp14:editId="6AAF4E0D">
             <wp:extent cx="3374423" cy="1297974"/>
@@ -4729,27 +5052,24 @@
           <w:szCs w:val="18"/>
         </w:rPr>
       </w:pPr>
-      <w:bookmarkStart w:id="4" w:name="_GoBack"/>
+    </w:p>
+    <w:p>
+      <w:pPr>
+        <w:pStyle w:val="Heading1"/>
+        <w:rPr>
+          <w:rFonts w:eastAsia="Arial"/>
+          <w:sz w:val="22"/>
+          <w:szCs w:val="22"/>
+        </w:rPr>
+      </w:pPr>
+      <w:bookmarkStart w:id="4" w:name="_Toc145678091"/>
+      <w:r>
+        <w:rPr>
+          <w:rFonts w:eastAsia="Arial"/>
+        </w:rPr>
+        <w:t>Login Page</w:t>
+      </w:r>
       <w:bookmarkEnd w:id="4"/>
-    </w:p>
-    <w:p>
-      <w:pPr>
-        <w:pStyle w:val="Heading1"/>
-        <w:rPr>
-          <w:rFonts w:eastAsia="Arial"/>
-          <w:sz w:val="22"/>
-          <w:szCs w:val="22"/>
-        </w:rPr>
-      </w:pPr>
-      <w:bookmarkStart w:id="5" w:name="_Toc145678091"/>
-      <w:r>
-        <w:rPr>
-          <w:rFonts w:eastAsia="Arial"/>
-        </w:rPr>
-        <w:lastRenderedPageBreak/>
-        <w:t>Login Page</w:t>
-      </w:r>
-      <w:bookmarkEnd w:id="5"/>
     </w:p>
     <w:p>
       <w:pPr>
@@ -5195,14 +5515,14 @@
           <w:szCs w:val="22"/>
         </w:rPr>
       </w:pPr>
-      <w:bookmarkStart w:id="6" w:name="_Toc145678092"/>
+      <w:bookmarkStart w:id="5" w:name="_Toc145678092"/>
       <w:r>
         <w:rPr>
           <w:rFonts w:eastAsia="Arial"/>
         </w:rPr>
         <w:t>The Home Page</w:t>
       </w:r>
-      <w:bookmarkEnd w:id="6"/>
+      <w:bookmarkEnd w:id="5"/>
     </w:p>
     <w:p>
       <w:pPr>
@@ -5574,17 +5894,7 @@
           <w:sz w:val="22"/>
           <w:szCs w:val="22"/>
         </w:rPr>
-        <w:t xml:space="preserve">is the message center for the user, allows them to view inbox, sent items, spam, trash mail, and compose messages to </w:t>
-      </w:r>
-      <w:r>
-        <w:rPr>
-          <w:rFonts w:ascii="Courier New" w:eastAsia="Arial" w:hAnsi="Courier New" w:cs="Courier New"/>
-          <w:color w:val="000000"/>
-          <w:sz w:val="22"/>
-          <w:szCs w:val="22"/>
-        </w:rPr>
-        <w:lastRenderedPageBreak/>
-        <w:t>other users</w:t>
+        <w:t>is the message center for the user, allows them to view inbox, sent items, spam, trash mail, and compose messages to other users</w:t>
       </w:r>
       <w:r>
         <w:rPr>
@@ -5602,27 +5912,7 @@
           <w:sz w:val="22"/>
           <w:szCs w:val="22"/>
         </w:rPr>
-        <w:t xml:space="preserve"> ‘Need </w:t>
-      </w:r>
-      <w:proofErr w:type="gramStart"/>
-      <w:r>
-        <w:rPr>
-          <w:rFonts w:ascii="Courier New" w:eastAsia="Arial" w:hAnsi="Courier New" w:cs="Courier New"/>
-          <w:color w:val="000000"/>
-          <w:sz w:val="22"/>
-          <w:szCs w:val="22"/>
-        </w:rPr>
-        <w:t>Help?,</w:t>
-      </w:r>
-      <w:proofErr w:type="gramEnd"/>
-      <w:r>
-        <w:rPr>
-          <w:rFonts w:ascii="Courier New" w:eastAsia="Arial" w:hAnsi="Courier New" w:cs="Courier New"/>
-          <w:color w:val="000000"/>
-          <w:sz w:val="22"/>
-          <w:szCs w:val="22"/>
-        </w:rPr>
-        <w:t>’ allows the user to create technical tickets and view them.</w:t>
+        <w:t xml:space="preserve"> ‘Need Help?,’ allows the user to create technical tickets and view them.</w:t>
       </w:r>
       <w:r>
         <w:rPr>
@@ -5759,14 +6049,14 @@
           <w:szCs w:val="22"/>
         </w:rPr>
       </w:pPr>
-      <w:bookmarkStart w:id="7" w:name="_Toc145678093"/>
+      <w:bookmarkStart w:id="6" w:name="_Toc145678093"/>
       <w:r>
         <w:rPr>
           <w:rFonts w:eastAsia="Arial"/>
         </w:rPr>
         <w:t>Searching</w:t>
       </w:r>
-      <w:bookmarkEnd w:id="7"/>
+      <w:bookmarkEnd w:id="6"/>
     </w:p>
     <w:p>
       <w:pPr>
@@ -5914,7 +6204,6 @@
           <w:sz w:val="22"/>
           <w:szCs w:val="22"/>
         </w:rPr>
-        <w:lastRenderedPageBreak/>
         <w:t>The second method involves filterin</w:t>
       </w:r>
       <w:r>
@@ -6046,14 +6335,14 @@
           <w:szCs w:val="22"/>
         </w:rPr>
       </w:pPr>
-      <w:bookmarkStart w:id="8" w:name="_Toc145678094"/>
+      <w:bookmarkStart w:id="7" w:name="_Toc145678094"/>
       <w:r>
         <w:rPr>
           <w:rFonts w:eastAsia="Arial"/>
         </w:rPr>
         <w:t>Messages</w:t>
       </w:r>
-      <w:bookmarkEnd w:id="8"/>
+      <w:bookmarkEnd w:id="7"/>
     </w:p>
     <w:p>
       <w:pPr>
@@ -6427,14 +6716,14 @@
           <w:szCs w:val="22"/>
         </w:rPr>
       </w:pPr>
-      <w:bookmarkStart w:id="9" w:name="_Toc145678095"/>
+      <w:bookmarkStart w:id="8" w:name="_Toc145678095"/>
       <w:r>
         <w:rPr>
           <w:rFonts w:eastAsia="Arial"/>
         </w:rPr>
         <w:t>User Account</w:t>
       </w:r>
-      <w:bookmarkEnd w:id="9"/>
+      <w:bookmarkEnd w:id="8"/>
     </w:p>
     <w:p>
       <w:pPr>
@@ -6652,27 +6941,7 @@
           <w:sz w:val="22"/>
           <w:szCs w:val="22"/>
         </w:rPr>
-        <w:t xml:space="preserve">the personal attributes of the account such as name, username, </w:t>
-      </w:r>
-      <w:proofErr w:type="spellStart"/>
-      <w:r>
-        <w:rPr>
-          <w:rFonts w:ascii="Courier New" w:eastAsia="Arial" w:hAnsi="Courier New" w:cs="Courier New"/>
-          <w:color w:val="000000"/>
-          <w:sz w:val="22"/>
-          <w:szCs w:val="22"/>
-        </w:rPr>
-        <w:t>userid</w:t>
-      </w:r>
-      <w:proofErr w:type="spellEnd"/>
-      <w:r>
-        <w:rPr>
-          <w:rFonts w:ascii="Courier New" w:eastAsia="Arial" w:hAnsi="Courier New" w:cs="Courier New"/>
-          <w:color w:val="000000"/>
-          <w:sz w:val="22"/>
-          <w:szCs w:val="22"/>
-        </w:rPr>
-        <w:t>,</w:t>
+        <w:t>the personal attributes of the account such as name, username, userid,</w:t>
       </w:r>
       <w:r>
         <w:rPr>
@@ -6904,17 +7173,7 @@
           <w:sz w:val="22"/>
           <w:szCs w:val="22"/>
         </w:rPr>
-        <w:t xml:space="preserve"> it will be displayed </w:t>
-      </w:r>
-      <w:r>
-        <w:rPr>
-          <w:rFonts w:ascii="Courier New" w:eastAsia="Arial" w:hAnsi="Courier New" w:cs="Courier New"/>
-          <w:color w:val="000000"/>
-          <w:sz w:val="22"/>
-          <w:szCs w:val="22"/>
-        </w:rPr>
-        <w:lastRenderedPageBreak/>
-        <w:t>above as the type of card as well as the last 4 digits of the card number.</w:t>
+        <w:t xml:space="preserve"> it will be displayed above as the type of card as well as the last 4 digits of the card number.</w:t>
       </w:r>
       <w:r>
         <w:rPr>
@@ -7108,7 +7367,6 @@
           <w:sz w:val="22"/>
           <w:szCs w:val="22"/>
         </w:rPr>
-        <w:lastRenderedPageBreak/>
         <w:drawing>
           <wp:inline distT="0" distB="0" distL="0" distR="0" wp14:anchorId="678FB6F2" wp14:editId="526C2EF9">
             <wp:extent cx="5943600" cy="3291205"/>
@@ -7315,7 +7573,6 @@
           <w:sz w:val="18"/>
           <w:szCs w:val="18"/>
         </w:rPr>
-        <w:lastRenderedPageBreak/>
         <w:drawing>
           <wp:inline distT="0" distB="0" distL="0" distR="0" wp14:anchorId="62758D5E" wp14:editId="4D8D2AF6">
             <wp:extent cx="5623294" cy="3426460"/>
@@ -7665,7 +7922,6 @@
           <w:sz w:val="22"/>
           <w:szCs w:val="22"/>
         </w:rPr>
-        <w:lastRenderedPageBreak/>
         <w:drawing>
           <wp:inline distT="0" distB="0" distL="0" distR="0" wp14:anchorId="748ECD6A" wp14:editId="7E86D40A">
             <wp:extent cx="5612662" cy="3291205"/>
@@ -7867,7 +8123,6 @@
           <w:sz w:val="22"/>
           <w:szCs w:val="22"/>
         </w:rPr>
-        <w:lastRenderedPageBreak/>
         <w:drawing>
           <wp:inline distT="0" distB="0" distL="0" distR="0" wp14:anchorId="23E098E6" wp14:editId="3FAB3647">
             <wp:extent cx="5652977" cy="3647913"/>
@@ -8091,12 +8346,11 @@
           <w:szCs w:val="22"/>
         </w:rPr>
       </w:pPr>
-      <w:bookmarkStart w:id="10" w:name="_Toc145678096"/>
+      <w:bookmarkStart w:id="9" w:name="_Toc145678096"/>
       <w:r>
         <w:rPr>
           <w:rFonts w:eastAsia="Arial"/>
         </w:rPr>
-        <w:lastRenderedPageBreak/>
         <w:t>Selling</w:t>
       </w:r>
       <w:r>
@@ -8105,7 +8359,7 @@
         </w:rPr>
         <w:t xml:space="preserve"> Manual</w:t>
       </w:r>
-      <w:bookmarkEnd w:id="10"/>
+      <w:bookmarkEnd w:id="9"/>
     </w:p>
     <w:p>
       <w:pPr>
@@ -8448,16 +8702,7 @@
           <w:sz w:val="22"/>
           <w:szCs w:val="22"/>
         </w:rPr>
-        <w:t xml:space="preserve"> a </w:t>
-      </w:r>
-      <w:r>
-        <w:rPr>
-          <w:rFonts w:ascii="Courier New" w:eastAsia="Arial" w:hAnsi="Courier New" w:cs="Courier New"/>
-          <w:sz w:val="22"/>
-          <w:szCs w:val="22"/>
-        </w:rPr>
-        <w:lastRenderedPageBreak/>
-        <w:t>cover photo of the item to be displayed on the browse page,</w:t>
+        <w:t xml:space="preserve"> a cover photo of the item to be displayed on the browse page,</w:t>
       </w:r>
       <w:r>
         <w:rPr>
@@ -8673,14 +8918,14 @@
           <w:szCs w:val="22"/>
         </w:rPr>
       </w:pPr>
-      <w:bookmarkStart w:id="11" w:name="_Toc145678097"/>
+      <w:bookmarkStart w:id="10" w:name="_Toc145678097"/>
       <w:r>
         <w:rPr>
           <w:rFonts w:eastAsia="Arial"/>
         </w:rPr>
         <w:t>Browse</w:t>
       </w:r>
-      <w:bookmarkEnd w:id="11"/>
+      <w:bookmarkEnd w:id="10"/>
     </w:p>
     <w:p>
       <w:pPr>
@@ -8794,7 +9039,6 @@
           <w:sz w:val="22"/>
           <w:szCs w:val="22"/>
         </w:rPr>
-        <w:lastRenderedPageBreak/>
         <w:drawing>
           <wp:inline distT="0" distB="0" distL="0" distR="0" wp14:anchorId="40737BBD" wp14:editId="0B924047">
             <wp:extent cx="5943600" cy="2209800"/>
@@ -8873,14 +9117,14 @@
           <w:szCs w:val="22"/>
         </w:rPr>
       </w:pPr>
-      <w:bookmarkStart w:id="12" w:name="_Toc145678098"/>
+      <w:bookmarkStart w:id="11" w:name="_Toc145678098"/>
       <w:r>
         <w:rPr>
           <w:rFonts w:eastAsia="Arial"/>
         </w:rPr>
         <w:t>Buyer Manual</w:t>
       </w:r>
-      <w:bookmarkEnd w:id="12"/>
+      <w:bookmarkEnd w:id="11"/>
     </w:p>
     <w:p>
       <w:pPr>
@@ -9075,7 +9319,6 @@
           <w:sz w:val="22"/>
           <w:szCs w:val="22"/>
         </w:rPr>
-        <w:lastRenderedPageBreak/>
         <w:t xml:space="preserve">Additionally, the user can bid on a listing that they want by clicking on the Bid Now button and entering a bid price that’s higher than the current bid. </w:t>
       </w:r>
       <w:r>
@@ -9449,7 +9692,6 @@
           <w:sz w:val="22"/>
           <w:szCs w:val="22"/>
         </w:rPr>
-        <w:lastRenderedPageBreak/>
         <w:drawing>
           <wp:inline distT="0" distB="0" distL="0" distR="0" wp14:anchorId="46066FEA" wp14:editId="4FF8A384">
             <wp:extent cx="2867025" cy="3596033"/>
@@ -9673,18 +9915,7 @@
           <w:sz w:val="22"/>
           <w:szCs w:val="22"/>
         </w:rPr>
-        <w:t xml:space="preserve">). The user can also click to change their existing shipping address by clicking </w:t>
-      </w:r>
-      <w:r>
-        <w:rPr>
-          <w:rFonts w:ascii="Courier New" w:eastAsia="Arial" w:hAnsi="Courier New" w:cs="Courier New"/>
-          <w:bCs/>
-          <w:color w:val="000000"/>
-          <w:sz w:val="22"/>
-          <w:szCs w:val="22"/>
-        </w:rPr>
-        <w:lastRenderedPageBreak/>
-        <w:t>change under Shipping Address (this will say you must add a shipping address if there was no default) (</w:t>
+        <w:t>). The user can also click to change their existing shipping address by clicking change under Shipping Address (this will say you must add a shipping address if there was no default) (</w:t>
       </w:r>
       <w:r>
         <w:rPr>
@@ -9869,7 +10100,7 @@
           <w:szCs w:val="22"/>
         </w:rPr>
         <w:drawing>
-          <wp:inline distT="0" distB="0" distL="0" distR="0" wp14:anchorId="1CB1C5FA" wp14:editId="04DC0CA4">
+          <wp:inline distT="0" distB="0" distL="0" distR="0" wp14:anchorId="1CB1C5FA" wp14:editId="308196EB">
             <wp:extent cx="5004391" cy="3105289"/>
             <wp:effectExtent l="152400" t="171450" r="368300" b="361950"/>
             <wp:docPr id="31" name="Picture 31"/>
@@ -9940,7 +10171,6 @@
           <w:sz w:val="18"/>
           <w:szCs w:val="18"/>
         </w:rPr>
-        <w:lastRenderedPageBreak/>
         <w:t xml:space="preserve">Figure </w:t>
       </w:r>
       <w:r>
@@ -9971,7 +10201,7 @@
           <w:szCs w:val="22"/>
         </w:rPr>
         <w:drawing>
-          <wp:inline distT="0" distB="0" distL="0" distR="0" wp14:anchorId="0F110B6D" wp14:editId="317F89F3">
+          <wp:inline distT="0" distB="0" distL="0" distR="0" wp14:anchorId="0F110B6D" wp14:editId="7A588209">
             <wp:extent cx="4483395" cy="2782004"/>
             <wp:effectExtent l="152400" t="171450" r="355600" b="361315"/>
             <wp:docPr id="32" name="Picture 32"/>
@@ -10205,7 +10435,6 @@
           <w:sz w:val="18"/>
           <w:szCs w:val="18"/>
         </w:rPr>
-        <w:lastRenderedPageBreak/>
         <w:t xml:space="preserve">Figure </w:t>
       </w:r>
       <w:r>
@@ -10484,12 +10713,11 @@
           <w:rFonts w:eastAsia="Arial"/>
         </w:rPr>
       </w:pPr>
-      <w:bookmarkStart w:id="13" w:name="_Toc145678099"/>
+      <w:bookmarkStart w:id="12" w:name="_Toc145678099"/>
       <w:r>
         <w:rPr>
           <w:rFonts w:eastAsia="Arial"/>
         </w:rPr>
-        <w:lastRenderedPageBreak/>
         <w:t>Ticket System</w:t>
       </w:r>
       <w:r>
@@ -10498,7 +10726,7 @@
         </w:rPr>
         <w:t xml:space="preserve"> – User Perspective</w:t>
       </w:r>
-      <w:bookmarkEnd w:id="13"/>
+      <w:bookmarkEnd w:id="12"/>
     </w:p>
     <w:p>
       <w:pPr>
@@ -11027,7 +11255,6 @@
           <w:sz w:val="18"/>
           <w:szCs w:val="18"/>
         </w:rPr>
-        <w:lastRenderedPageBreak/>
         <w:t>Figure 1</w:t>
       </w:r>
       <w:r>
@@ -11285,14 +11512,14 @@
           <w:szCs w:val="22"/>
         </w:rPr>
       </w:pPr>
-      <w:bookmarkStart w:id="14" w:name="_Toc145678100"/>
+      <w:bookmarkStart w:id="13" w:name="_Toc145678100"/>
       <w:r>
         <w:rPr>
           <w:rFonts w:eastAsia="Arial"/>
         </w:rPr>
         <w:t>Employee Page</w:t>
       </w:r>
-      <w:bookmarkEnd w:id="14"/>
+      <w:bookmarkEnd w:id="13"/>
     </w:p>
     <w:p>
       <w:pPr>
@@ -11401,7 +11628,7 @@
           <w:szCs w:val="22"/>
         </w:rPr>
         <w:drawing>
-          <wp:inline distT="0" distB="0" distL="0" distR="0" wp14:anchorId="584CC0B4" wp14:editId="47F5886D">
+          <wp:inline distT="0" distB="0" distL="0" distR="0" wp14:anchorId="584CC0B4" wp14:editId="2BD3E081">
             <wp:extent cx="5585901" cy="2753654"/>
             <wp:effectExtent l="152400" t="152400" r="358140" b="370840"/>
             <wp:docPr id="34" name="Picture 34"/>
@@ -11516,16 +11743,15 @@
           <w:szCs w:val="22"/>
         </w:rPr>
       </w:pPr>
+      <w:bookmarkStart w:id="14" w:name="_Toc145678101"/>
       <w:bookmarkStart w:id="15" w:name="_Hlk127409054"/>
-      <w:bookmarkStart w:id="16" w:name="_Toc145678101"/>
       <w:r>
         <w:rPr>
           <w:rFonts w:eastAsia="Arial"/>
         </w:rPr>
-        <w:lastRenderedPageBreak/>
         <w:t>Ticketing System - Admin Perspective</w:t>
       </w:r>
-      <w:bookmarkEnd w:id="16"/>
+      <w:bookmarkEnd w:id="14"/>
     </w:p>
     <w:bookmarkEnd w:id="15"/>
     <w:p>
@@ -11973,7 +12199,6 @@
           <w:sz w:val="22"/>
           <w:szCs w:val="22"/>
         </w:rPr>
-        <w:lastRenderedPageBreak/>
         <w:drawing>
           <wp:inline distT="0" distB="0" distL="0" distR="0" wp14:anchorId="0CA8F600" wp14:editId="173302D0">
             <wp:extent cx="5506528" cy="1086269"/>
@@ -12187,8 +12412,8 @@
           <w:szCs w:val="22"/>
         </w:rPr>
       </w:pPr>
+      <w:bookmarkStart w:id="16" w:name="_Toc145678102"/>
       <w:bookmarkStart w:id="17" w:name="_Hlk127409099"/>
-      <w:bookmarkStart w:id="18" w:name="_Toc145678102"/>
       <w:r>
         <w:rPr>
           <w:rFonts w:eastAsia="Arial"/>
@@ -12207,7 +12432,7 @@
         </w:rPr>
         <w:t xml:space="preserve"> – Admin Perspective</w:t>
       </w:r>
-      <w:bookmarkEnd w:id="18"/>
+      <w:bookmarkEnd w:id="16"/>
     </w:p>
     <w:bookmarkEnd w:id="17"/>
     <w:p>
@@ -12447,12 +12672,11 @@
           <w:szCs w:val="22"/>
         </w:rPr>
       </w:pPr>
-      <w:bookmarkStart w:id="19" w:name="_Toc145678103"/>
+      <w:bookmarkStart w:id="18" w:name="_Toc145678103"/>
       <w:r>
         <w:rPr>
           <w:rFonts w:eastAsia="Arial"/>
         </w:rPr>
-        <w:lastRenderedPageBreak/>
         <w:t>View</w:t>
       </w:r>
       <w:r>
@@ -12467,7 +12691,7 @@
         </w:rPr>
         <w:t xml:space="preserve"> – Admin Perspective</w:t>
       </w:r>
-      <w:bookmarkEnd w:id="19"/>
+      <w:bookmarkEnd w:id="18"/>
     </w:p>
     <w:p>
       <w:pPr>
@@ -12752,8 +12976,8 @@
           <w:szCs w:val="24"/>
         </w:rPr>
       </w:pPr>
+      <w:bookmarkStart w:id="19" w:name="_Toc145678104"/>
       <w:bookmarkStart w:id="20" w:name="_Hlk127409172"/>
-      <w:bookmarkStart w:id="21" w:name="_Toc145678104"/>
       <w:r>
         <w:rPr>
           <w:rFonts w:eastAsia="Arial"/>
@@ -12772,7 +12996,7 @@
         </w:rPr>
         <w:t xml:space="preserve"> – Admin Perspective</w:t>
       </w:r>
-      <w:bookmarkEnd w:id="21"/>
+      <w:bookmarkEnd w:id="19"/>
     </w:p>
     <w:bookmarkEnd w:id="20"/>
     <w:p>
@@ -12916,7 +13140,6 @@
           <w:sz w:val="22"/>
           <w:szCs w:val="22"/>
         </w:rPr>
-        <w:lastRenderedPageBreak/>
         <w:drawing>
           <wp:inline distT="0" distB="0" distL="0" distR="0" wp14:anchorId="639EC7E7" wp14:editId="2D146481">
             <wp:extent cx="3668233" cy="3003798"/>
@@ -13009,8 +13232,8 @@
           <w:szCs w:val="22"/>
         </w:rPr>
       </w:pPr>
+      <w:bookmarkStart w:id="21" w:name="_Toc145678105"/>
       <w:bookmarkStart w:id="22" w:name="_Hlk127409207"/>
-      <w:bookmarkStart w:id="23" w:name="_Toc145678105"/>
       <w:r>
         <w:rPr>
           <w:rFonts w:eastAsia="Arial"/>
@@ -13032,7 +13255,7 @@
         </w:rPr>
         <w:t xml:space="preserve"> – Admin Perspective</w:t>
       </w:r>
-      <w:bookmarkEnd w:id="23"/>
+      <w:bookmarkEnd w:id="21"/>
     </w:p>
     <w:bookmarkEnd w:id="22"/>
     <w:p>
@@ -13270,7 +13493,6 @@
           <w:sz w:val="22"/>
           <w:szCs w:val="22"/>
         </w:rPr>
-        <w:lastRenderedPageBreak/>
         <w:t xml:space="preserve">After </w:t>
       </w:r>
       <w:r>
@@ -13647,14 +13869,14 @@
           <w:szCs w:val="22"/>
         </w:rPr>
       </w:pPr>
-      <w:bookmarkStart w:id="24" w:name="_Toc145678106"/>
+      <w:bookmarkStart w:id="23" w:name="_Toc145678106"/>
       <w:r>
         <w:rPr>
           <w:rFonts w:eastAsia="Arial"/>
         </w:rPr>
         <w:t>Message Center – Admin Perspective</w:t>
       </w:r>
-      <w:bookmarkEnd w:id="24"/>
+      <w:bookmarkEnd w:id="23"/>
     </w:p>
     <w:p>
       <w:pPr>
@@ -13974,7 +14196,6 @@
           <w:sz w:val="22"/>
           <w:szCs w:val="22"/>
         </w:rPr>
-        <w:lastRenderedPageBreak/>
         <w:drawing>
           <wp:inline distT="0" distB="0" distL="0" distR="0" wp14:anchorId="423303B7" wp14:editId="63EAB6EA">
             <wp:extent cx="5943600" cy="2454910"/>
@@ -14143,100 +14364,100 @@
           <w:szCs w:val="22"/>
         </w:rPr>
       </w:pPr>
-      <w:bookmarkStart w:id="25" w:name="_Toc145678107"/>
+      <w:bookmarkStart w:id="24" w:name="_Toc145678107"/>
       <w:r>
         <w:rPr>
           <w:rFonts w:eastAsia="Arial"/>
         </w:rPr>
         <w:t>Conclusion</w:t>
       </w:r>
+      <w:bookmarkEnd w:id="24"/>
+    </w:p>
+    <w:p>
+      <w:pPr>
+        <w:spacing w:line="276" w:lineRule="auto"/>
+        <w:rPr>
+          <w:rFonts w:ascii="Courier New" w:eastAsia="Arial" w:hAnsi="Courier New" w:cs="Courier New"/>
+          <w:sz w:val="22"/>
+          <w:szCs w:val="22"/>
+        </w:rPr>
+      </w:pPr>
+    </w:p>
+    <w:p>
+      <w:pPr>
+        <w:spacing w:line="276" w:lineRule="auto"/>
+        <w:rPr>
+          <w:rFonts w:ascii="Courier New" w:eastAsia="Arial" w:hAnsi="Courier New" w:cs="Courier New"/>
+          <w:sz w:val="22"/>
+          <w:szCs w:val="22"/>
+        </w:rPr>
+      </w:pPr>
+      <w:r>
+        <w:rPr>
+          <w:rFonts w:ascii="Courier New" w:eastAsia="Arial" w:hAnsi="Courier New" w:cs="Courier New"/>
+          <w:sz w:val="22"/>
+          <w:szCs w:val="22"/>
+        </w:rPr>
+        <w:t xml:space="preserve">This is a user manual in accordance with the most recent version of the application software. </w:t>
+      </w:r>
+      <w:r>
+        <w:rPr>
+          <w:rFonts w:ascii="Courier New" w:eastAsia="Arial" w:hAnsi="Courier New" w:cs="Courier New"/>
+          <w:sz w:val="22"/>
+          <w:szCs w:val="22"/>
+        </w:rPr>
+        <w:t xml:space="preserve">Included below is a notes and reference category that contains the information from previous </w:t>
+      </w:r>
+      <w:r>
+        <w:rPr>
+          <w:rFonts w:ascii="Courier New" w:eastAsia="Arial" w:hAnsi="Courier New" w:cs="Courier New"/>
+          <w:sz w:val="22"/>
+          <w:szCs w:val="22"/>
+        </w:rPr>
+        <w:t xml:space="preserve">group manuals. It is there as a reference for later use in case of any unknowns arising </w:t>
+      </w:r>
+      <w:r>
+        <w:rPr>
+          <w:rFonts w:ascii="Courier New" w:eastAsia="Arial" w:hAnsi="Courier New" w:cs="Courier New"/>
+          <w:sz w:val="22"/>
+          <w:szCs w:val="22"/>
+        </w:rPr>
+        <w:t>while implementing new code and documentation to the project.</w:t>
+      </w:r>
+    </w:p>
+    <w:p>
+      <w:pPr>
+        <w:spacing w:line="276" w:lineRule="auto"/>
+        <w:rPr>
+          <w:rFonts w:ascii="Courier New" w:eastAsia="Arial" w:hAnsi="Courier New" w:cs="Courier New"/>
+          <w:sz w:val="22"/>
+          <w:szCs w:val="22"/>
+        </w:rPr>
+      </w:pPr>
+    </w:p>
+    <w:p>
+      <w:pPr>
+        <w:pStyle w:val="Heading1"/>
+        <w:rPr>
+          <w:rFonts w:eastAsia="Arial"/>
+          <w:sz w:val="22"/>
+          <w:szCs w:val="22"/>
+        </w:rPr>
+      </w:pPr>
+      <w:bookmarkStart w:id="25" w:name="_Toc145678108"/>
+      <w:r>
+        <w:rPr>
+          <w:rFonts w:eastAsia="Arial"/>
+        </w:rPr>
+        <w:t>Notes and Reference</w:t>
+      </w:r>
+      <w:r>
+        <w:rPr>
+          <w:rFonts w:eastAsia="Arial"/>
+        </w:rPr>
+        <w:t>s</w:t>
+      </w:r>
       <w:bookmarkEnd w:id="25"/>
-    </w:p>
-    <w:p>
-      <w:pPr>
-        <w:spacing w:line="276" w:lineRule="auto"/>
-        <w:rPr>
-          <w:rFonts w:ascii="Courier New" w:eastAsia="Arial" w:hAnsi="Courier New" w:cs="Courier New"/>
-          <w:sz w:val="22"/>
-          <w:szCs w:val="22"/>
-        </w:rPr>
-      </w:pPr>
-    </w:p>
-    <w:p>
-      <w:pPr>
-        <w:spacing w:line="276" w:lineRule="auto"/>
-        <w:rPr>
-          <w:rFonts w:ascii="Courier New" w:eastAsia="Arial" w:hAnsi="Courier New" w:cs="Courier New"/>
-          <w:sz w:val="22"/>
-          <w:szCs w:val="22"/>
-        </w:rPr>
-      </w:pPr>
-      <w:r>
-        <w:rPr>
-          <w:rFonts w:ascii="Courier New" w:eastAsia="Arial" w:hAnsi="Courier New" w:cs="Courier New"/>
-          <w:sz w:val="22"/>
-          <w:szCs w:val="22"/>
-        </w:rPr>
-        <w:t xml:space="preserve">This is a user manual in accordance with the most recent version of the application software. </w:t>
-      </w:r>
-      <w:r>
-        <w:rPr>
-          <w:rFonts w:ascii="Courier New" w:eastAsia="Arial" w:hAnsi="Courier New" w:cs="Courier New"/>
-          <w:sz w:val="22"/>
-          <w:szCs w:val="22"/>
-        </w:rPr>
-        <w:t xml:space="preserve">Included below is a notes and reference category that contains the information from previous </w:t>
-      </w:r>
-      <w:r>
-        <w:rPr>
-          <w:rFonts w:ascii="Courier New" w:eastAsia="Arial" w:hAnsi="Courier New" w:cs="Courier New"/>
-          <w:sz w:val="22"/>
-          <w:szCs w:val="22"/>
-        </w:rPr>
-        <w:t xml:space="preserve">group manuals. It is there as a reference for later use in case of any unknowns arising </w:t>
-      </w:r>
-      <w:r>
-        <w:rPr>
-          <w:rFonts w:ascii="Courier New" w:eastAsia="Arial" w:hAnsi="Courier New" w:cs="Courier New"/>
-          <w:sz w:val="22"/>
-          <w:szCs w:val="22"/>
-        </w:rPr>
-        <w:t>while implementing new code and documentation to the project.</w:t>
-      </w:r>
-    </w:p>
-    <w:p>
-      <w:pPr>
-        <w:spacing w:line="276" w:lineRule="auto"/>
-        <w:rPr>
-          <w:rFonts w:ascii="Courier New" w:eastAsia="Arial" w:hAnsi="Courier New" w:cs="Courier New"/>
-          <w:sz w:val="22"/>
-          <w:szCs w:val="22"/>
-        </w:rPr>
-      </w:pPr>
-    </w:p>
-    <w:p>
-      <w:pPr>
-        <w:pStyle w:val="Heading1"/>
-        <w:rPr>
-          <w:rFonts w:eastAsia="Arial"/>
-          <w:sz w:val="22"/>
-          <w:szCs w:val="22"/>
-        </w:rPr>
-      </w:pPr>
-      <w:bookmarkStart w:id="26" w:name="_Toc145678108"/>
-      <w:r>
-        <w:rPr>
-          <w:rFonts w:eastAsia="Arial"/>
-        </w:rPr>
-        <w:t>Notes and Reference</w:t>
-      </w:r>
-      <w:r>
-        <w:rPr>
-          <w:rFonts w:eastAsia="Arial"/>
-        </w:rPr>
-        <w:t>s</w:t>
-      </w:r>
-      <w:bookmarkEnd w:id="26"/>
     </w:p>
     <w:p>
       <w:pPr>
@@ -14367,7 +14588,6 @@
           <w:sz w:val="22"/>
           <w:szCs w:val="22"/>
         </w:rPr>
-        <w:lastRenderedPageBreak/>
         <w:t>E: Mission Statement: - Displays the “company’s” mission statement</w:t>
       </w:r>
     </w:p>
@@ -14762,16 +14982,7 @@
           <w:sz w:val="22"/>
           <w:szCs w:val="22"/>
         </w:rPr>
-        <w:t xml:space="preserve">Once you log in you will be brought to the home page – if your role is an employee, you will be brough to the employee page. The home page has several buttons at the top which can lead you to different pages </w:t>
-      </w:r>
-      <w:r>
-        <w:rPr>
-          <w:rFonts w:ascii="Courier New" w:eastAsia="Arial" w:hAnsi="Courier New" w:cs="Courier New"/>
-          <w:sz w:val="22"/>
-          <w:szCs w:val="22"/>
-        </w:rPr>
-        <w:lastRenderedPageBreak/>
-        <w:t>on the site. The User Account page allows you to view your account information, simply click on this button to view this page. The buttons below this are Create Widget, Logout, and Messages. Create Widget will allow you to make a posting on the site for you and other users to view. This will be covered in more detail in a later section. Logout will log you out of your current session and return you to the login index screen. Messages will take you to the messaging page to see messages from other users. This page will be covered in a later section.</w:t>
+        <w:t>Once you log in you will be brought to the home page – if your role is an employee, you will be brough to the employee page. The home page has several buttons at the top which can lead you to different pages on the site. The User Account page allows you to view your account information, simply click on this button to view this page. The buttons below this are Create Widget, Logout, and Messages. Create Widget will allow you to make a posting on the site for you and other users to view. This will be covered in more detail in a later section. Logout will log you out of your current session and return you to the login index screen. Messages will take you to the messaging page to see messages from other users. This page will be covered in a later section.</w:t>
       </w:r>
     </w:p>
     <w:p>
@@ -14958,7 +15169,6 @@
           <w:sz w:val="22"/>
           <w:szCs w:val="22"/>
         </w:rPr>
-        <w:lastRenderedPageBreak/>
         <w:t>D: (NOT DONE YET) This tick will highlight all the message panes in red. Once highlighted you can deselect some or click “B” to send all the red message panes to the trash.</w:t>
       </w:r>
     </w:p>
@@ -15215,16 +15425,7 @@
           <w:sz w:val="22"/>
           <w:szCs w:val="22"/>
         </w:rPr>
-        <w:t xml:space="preserve">Payment information is used to add the credit card that you will use to purchase items from the marketplace. Navigate to the “User Account” page as described in the User Account section. Press the “Update </w:t>
-      </w:r>
-      <w:r>
-        <w:rPr>
-          <w:rFonts w:ascii="Courier New" w:eastAsia="Arial" w:hAnsi="Courier New" w:cs="Courier New"/>
-          <w:sz w:val="22"/>
-          <w:szCs w:val="22"/>
-        </w:rPr>
-        <w:lastRenderedPageBreak/>
-        <w:t>Payment Details” button as shown in the below figure.</w:t>
+        <w:t>Payment information is used to add the credit card that you will use to purchase items from the marketplace. Navigate to the “User Account” page as described in the User Account section. Press the “Update Payment Details” button as shown in the below figure.</w:t>
       </w:r>
       <w:r>
         <w:rPr>
@@ -15462,7 +15663,6 @@
           <w:sz w:val="32"/>
           <w:szCs w:val="32"/>
         </w:rPr>
-        <w:lastRenderedPageBreak/>
         <w:t>Selling Manual Notes:</w:t>
       </w:r>
     </w:p>
@@ -15703,16 +15903,7 @@
           <w:sz w:val="22"/>
           <w:szCs w:val="22"/>
         </w:rPr>
-        <w:t xml:space="preserve">The employee page is the hub for the employees of this website. The admin role is the master controller and can see and do every task. The customer service and quality control roles have access to issues that users run into in the form of tickets. Tickets will contain a description of what occurred and the entities that were involved. The hiring agent can use the employee page to go over any of the applications that have been submitted to the website. Lastly, the sales role with have numerical data gathered from users, sellers, </w:t>
-      </w:r>
-      <w:r>
-        <w:rPr>
-          <w:rFonts w:ascii="Courier New" w:eastAsia="Arial" w:hAnsi="Courier New" w:cs="Courier New"/>
-          <w:sz w:val="22"/>
-          <w:szCs w:val="22"/>
-        </w:rPr>
-        <w:lastRenderedPageBreak/>
-        <w:t>buys, etc.  represented in various charts and tables for analysis and statistics.</w:t>
+        <w:t>The employee page is the hub for the employees of this website. The admin role is the master controller and can see and do every task. The customer service and quality control roles have access to issues that users run into in the form of tickets. Tickets will contain a description of what occurred and the entities that were involved. The hiring agent can use the employee page to go over any of the applications that have been submitted to the website. Lastly, the sales role with have numerical data gathered from users, sellers, buys, etc.  represented in various charts and tables for analysis and statistics.</w:t>
       </w:r>
     </w:p>
     <w:p>
@@ -15950,25 +16141,7 @@
           <w:sz w:val="22"/>
           <w:szCs w:val="22"/>
         </w:rPr>
-        <w:t xml:space="preserve"> Admin Navigation </w:t>
-      </w:r>
-      <w:proofErr w:type="gramStart"/>
-      <w:r>
-        <w:rPr>
-          <w:rFonts w:ascii="Courier New" w:eastAsia="Arial" w:hAnsi="Courier New" w:cs="Courier New"/>
-          <w:sz w:val="22"/>
-          <w:szCs w:val="22"/>
-        </w:rPr>
-        <w:t>Bar  This</w:t>
-      </w:r>
-      <w:proofErr w:type="gramEnd"/>
-      <w:r>
-        <w:rPr>
-          <w:rFonts w:ascii="Courier New" w:eastAsia="Arial" w:hAnsi="Courier New" w:cs="Courier New"/>
-          <w:sz w:val="22"/>
-          <w:szCs w:val="22"/>
-        </w:rPr>
-        <w:t xml:space="preserve"> will take you to the list of tickets that have been created by any user.</w:t>
+        <w:t xml:space="preserve"> Admin Navigation Bar  This will take you to the list of tickets that have been created by any user.</w:t>
       </w:r>
     </w:p>
     <w:p>
@@ -16002,16 +16175,7 @@
           <w:sz w:val="22"/>
           <w:szCs w:val="22"/>
         </w:rPr>
-        <w:t xml:space="preserve"> the tickets created by users is shown.  This page shows a few more </w:t>
-      </w:r>
-      <w:r>
-        <w:rPr>
-          <w:rFonts w:ascii="Courier New" w:eastAsia="Arial" w:hAnsi="Courier New" w:cs="Courier New"/>
-          <w:sz w:val="22"/>
-          <w:szCs w:val="22"/>
-        </w:rPr>
-        <w:lastRenderedPageBreak/>
-        <w:t xml:space="preserve">details, such as the user who reported the ticket, the level of the ticket, which is determined by the role of the administrator that the ticket was assigned to. Updating the Assignee will update who the ticket is being controlled by.  Only the Assignee </w:t>
+        <w:t xml:space="preserve"> the tickets created by users is shown.  This page shows a few more details, such as the user who reported the ticket, the level of the ticket, which is determined by the role of the administrator that the ticket was assigned to. Updating the Assignee will update who the ticket is being controlled by.  Only the Assignee </w:t>
       </w:r>
       <w:r>
         <w:rPr>
@@ -16077,25 +16241,7 @@
           <w:sz w:val="22"/>
           <w:szCs w:val="22"/>
         </w:rPr>
-        <w:t xml:space="preserve"> Admin My </w:t>
-      </w:r>
-      <w:proofErr w:type="gramStart"/>
-      <w:r>
-        <w:rPr>
-          <w:rFonts w:ascii="Courier New" w:eastAsia="Arial" w:hAnsi="Courier New" w:cs="Courier New"/>
-          <w:sz w:val="22"/>
-          <w:szCs w:val="22"/>
-        </w:rPr>
-        <w:t>Tickets,  the</w:t>
-      </w:r>
-      <w:proofErr w:type="gramEnd"/>
-      <w:r>
-        <w:rPr>
-          <w:rFonts w:ascii="Courier New" w:eastAsia="Arial" w:hAnsi="Courier New" w:cs="Courier New"/>
-          <w:sz w:val="22"/>
-          <w:szCs w:val="22"/>
-        </w:rPr>
-        <w:t xml:space="preserve"> reporter of the ticket is also included as a hyperlink, which directs you to the “Search User” page, allowing you to search the user that has submitted the ticket, and directing you to the information available in the “Search User” page.</w:t>
+        <w:t xml:space="preserve"> Admin My Tickets,  the reporter of the ticket is also included as a hyperlink, which directs you to the “Search User” page, allowing you to search the user that has submitted the ticket, and directing you to the information available in the “Search User” page.</w:t>
       </w:r>
     </w:p>
     <w:p>
@@ -16373,7 +16519,6 @@
           <w:sz w:val="22"/>
           <w:szCs w:val="22"/>
         </w:rPr>
-        <w:lastRenderedPageBreak/>
         <w:t>Figure - Widgets Category Details</w:t>
       </w:r>
     </w:p>
@@ -16392,25 +16537,7 @@
           <w:sz w:val="22"/>
           <w:szCs w:val="22"/>
         </w:rPr>
-        <w:t xml:space="preserve">B. Once a category and subcategory are selected, the admin may select and deselect the checkboxes as seen in </w:t>
-      </w:r>
-      <w:proofErr w:type="gramStart"/>
-      <w:r>
-        <w:rPr>
-          <w:rFonts w:ascii="Courier New" w:eastAsia="Arial" w:hAnsi="Courier New" w:cs="Courier New"/>
-          <w:sz w:val="22"/>
-          <w:szCs w:val="22"/>
-        </w:rPr>
-        <w:t>Figure  -</w:t>
-      </w:r>
-      <w:proofErr w:type="gramEnd"/>
-      <w:r>
-        <w:rPr>
-          <w:rFonts w:ascii="Courier New" w:eastAsia="Arial" w:hAnsi="Courier New" w:cs="Courier New"/>
-          <w:sz w:val="22"/>
-          <w:szCs w:val="22"/>
-        </w:rPr>
-        <w:t xml:space="preserve"> Widgets Category Details,   Once the checkboxes are selected and de-selected as desired, hitting the Update button at the bottom of the screen will update what attributes are to be made visible.  (As Default the checkboxes are set to true/visible)</w:t>
+        <w:t>B. Once a category and subcategory are selected, the admin may select and deselect the checkboxes as seen in Figure  - Widgets Category Details,   Once the checkboxes are selected and de-selected as desired, hitting the Update button at the bottom of the screen will update what attributes are to be made visible.  (As Default the checkboxes are set to true/visible)</w:t>
       </w:r>
     </w:p>
     <w:p>
@@ -16443,7 +16570,7 @@
 </file>
 
 <file path=word/endnotes.xml><?xml version="1.0" encoding="utf-8"?>
-<w:endnotes xmlns:wpc="http://schemas.microsoft.com/office/word/2010/wordprocessingCanvas" xmlns:cx="http://schemas.microsoft.com/office/drawing/2014/chartex" xmlns:cx1="http://schemas.microsoft.com/office/drawing/2015/9/8/chartex" xmlns:cx2="http://schemas.microsoft.com/office/drawing/2015/10/21/chartex" xmlns:cx3="http://schemas.microsoft.com/office/drawing/2016/5/9/chartex" xmlns:cx4="http://schemas.microsoft.com/office/drawing/2016/5/10/chartex" xmlns:cx5="http://schemas.microsoft.com/office/drawing/2016/5/11/chartex" xmlns:cx6="http://schemas.microsoft.com/office/drawing/2016/5/12/chartex" xmlns:cx7="http://schemas.microsoft.com/office/drawing/2016/5/13/chartex" xmlns:cx8="http://schemas.microsoft.com/office/drawing/2016/5/14/chartex" xmlns:mc="http://schemas.openxmlformats.org/markup-compatibility/2006" xmlns:aink="http://schemas.microsoft.com/office/drawing/2016/ink" xmlns:am3d="http://schemas.microsoft.com/office/drawing/2017/model3d" xmlns:o="urn:schemas-microsoft-com:office:office" xmlns:r="http://schemas.openxmlformats.org/officeDocument/2006/relationships" xmlns:m="http://schemas.openxmlformats.org/officeDocument/2006/math" xmlns:v="urn:schemas-microsoft-com:vml" xmlns:wp14="http://schemas.microsoft.com/office/word/2010/wordprocessingDrawing" xmlns:wp="http://schemas.openxmlformats.org/drawingml/2006/wordprocessingDrawing" xmlns:w10="urn:schemas-microsoft-com:office:word" xmlns:w="http://schemas.openxmlformats.org/wordprocessingml/2006/main" xmlns:w14="http://schemas.microsoft.com/office/word/2010/wordml" xmlns:w15="http://schemas.microsoft.com/office/word/2012/wordml" xmlns:w16cid="http://schemas.microsoft.com/office/word/2016/wordml/cid" xmlns:w16se="http://schemas.microsoft.com/office/word/2015/wordml/symex" xmlns:wpg="http://schemas.microsoft.com/office/word/2010/wordprocessingGroup" xmlns:wpi="http://schemas.microsoft.com/office/word/2010/wordprocessingInk" xmlns:wne="http://schemas.microsoft.com/office/word/2006/wordml" xmlns:wps="http://schemas.microsoft.com/office/word/2010/wordprocessingShape" mc:Ignorable="w14 w15 w16se w16cid wp14">
+<w:endnotes xmlns:wpc="http://schemas.microsoft.com/office/word/2010/wordprocessingCanvas" xmlns:cx="http://schemas.microsoft.com/office/drawing/2014/chartex" xmlns:cx1="http://schemas.microsoft.com/office/drawing/2015/9/8/chartex" xmlns:cx2="http://schemas.microsoft.com/office/drawing/2015/10/21/chartex" xmlns:cx3="http://schemas.microsoft.com/office/drawing/2016/5/9/chartex" xmlns:cx4="http://schemas.microsoft.com/office/drawing/2016/5/10/chartex" xmlns:cx5="http://schemas.microsoft.com/office/drawing/2016/5/11/chartex" xmlns:cx6="http://schemas.microsoft.com/office/drawing/2016/5/12/chartex" xmlns:cx7="http://schemas.microsoft.com/office/drawing/2016/5/13/chartex" xmlns:cx8="http://schemas.microsoft.com/office/drawing/2016/5/14/chartex" xmlns:mc="http://schemas.openxmlformats.org/markup-compatibility/2006" xmlns:aink="http://schemas.microsoft.com/office/drawing/2016/ink" xmlns:am3d="http://schemas.microsoft.com/office/drawing/2017/model3d" xmlns:o="urn:schemas-microsoft-com:office:office" xmlns:oel="http://schemas.microsoft.com/office/2019/extlst" xmlns:r="http://schemas.openxmlformats.org/officeDocument/2006/relationships" xmlns:m="http://schemas.openxmlformats.org/officeDocument/2006/math" xmlns:v="urn:schemas-microsoft-com:vml" xmlns:wp14="http://schemas.microsoft.com/office/word/2010/wordprocessingDrawing" xmlns:wp="http://schemas.openxmlformats.org/drawingml/2006/wordprocessingDrawing" xmlns:w10="urn:schemas-microsoft-com:office:word" xmlns:w="http://schemas.openxmlformats.org/wordprocessingml/2006/main" xmlns:w14="http://schemas.microsoft.com/office/word/2010/wordml" xmlns:w15="http://schemas.microsoft.com/office/word/2012/wordml" xmlns:w16cex="http://schemas.microsoft.com/office/word/2018/wordml/cex" xmlns:w16cid="http://schemas.microsoft.com/office/word/2016/wordml/cid" xmlns:w16="http://schemas.microsoft.com/office/word/2018/wordml" xmlns:w16sdtdh="http://schemas.microsoft.com/office/word/2020/wordml/sdtdatahash" xmlns:w16se="http://schemas.microsoft.com/office/word/2015/wordml/symex" xmlns:wpg="http://schemas.microsoft.com/office/word/2010/wordprocessingGroup" xmlns:wpi="http://schemas.microsoft.com/office/word/2010/wordprocessingInk" xmlns:wne="http://schemas.microsoft.com/office/word/2006/wordml" xmlns:wps="http://schemas.microsoft.com/office/word/2010/wordprocessingShape" mc:Ignorable="w14 w15 w16se w16cid w16 w16cex w16sdtdh wp14">
   <w:endnote w:type="separator" w:id="-1">
     <w:p>
       <w:r>
@@ -16462,7 +16589,7 @@
 </file>
 
 <file path=word/footer1.xml><?xml version="1.0" encoding="utf-8"?>
-<w:ftr xmlns:wpc="http://schemas.microsoft.com/office/word/2010/wordprocessingCanvas" xmlns:cx="http://schemas.microsoft.com/office/drawing/2014/chartex" xmlns:cx1="http://schemas.microsoft.com/office/drawing/2015/9/8/chartex" xmlns:cx2="http://schemas.microsoft.com/office/drawing/2015/10/21/chartex" xmlns:cx3="http://schemas.microsoft.com/office/drawing/2016/5/9/chartex" xmlns:cx4="http://schemas.microsoft.com/office/drawing/2016/5/10/chartex" xmlns:cx5="http://schemas.microsoft.com/office/drawing/2016/5/11/chartex" xmlns:cx6="http://schemas.microsoft.com/office/drawing/2016/5/12/chartex" xmlns:cx7="http://schemas.microsoft.com/office/drawing/2016/5/13/chartex" xmlns:cx8="http://schemas.microsoft.com/office/drawing/2016/5/14/chartex" xmlns:mc="http://schemas.openxmlformats.org/markup-compatibility/2006" xmlns:aink="http://schemas.microsoft.com/office/drawing/2016/ink" xmlns:am3d="http://schemas.microsoft.com/office/drawing/2017/model3d" xmlns:o="urn:schemas-microsoft-com:office:office" xmlns:r="http://schemas.openxmlformats.org/officeDocument/2006/relationships" xmlns:m="http://schemas.openxmlformats.org/officeDocument/2006/math" xmlns:v="urn:schemas-microsoft-com:vml" xmlns:wp14="http://schemas.microsoft.com/office/word/2010/wordprocessingDrawing" xmlns:wp="http://schemas.openxmlformats.org/drawingml/2006/wordprocessingDrawing" xmlns:w10="urn:schemas-microsoft-com:office:word" xmlns:w="http://schemas.openxmlformats.org/wordprocessingml/2006/main" xmlns:w14="http://schemas.microsoft.com/office/word/2010/wordml" xmlns:w15="http://schemas.microsoft.com/office/word/2012/wordml" xmlns:w16cid="http://schemas.microsoft.com/office/word/2016/wordml/cid" xmlns:w16se="http://schemas.microsoft.com/office/word/2015/wordml/symex" xmlns:wpg="http://schemas.microsoft.com/office/word/2010/wordprocessingGroup" xmlns:wpi="http://schemas.microsoft.com/office/word/2010/wordprocessingInk" xmlns:wne="http://schemas.microsoft.com/office/word/2006/wordml" xmlns:wps="http://schemas.microsoft.com/office/word/2010/wordprocessingShape" mc:Ignorable="w14 w15 w16se w16cid wp14">
+<w:ftr xmlns:wpc="http://schemas.microsoft.com/office/word/2010/wordprocessingCanvas" xmlns:cx="http://schemas.microsoft.com/office/drawing/2014/chartex" xmlns:cx1="http://schemas.microsoft.com/office/drawing/2015/9/8/chartex" xmlns:cx2="http://schemas.microsoft.com/office/drawing/2015/10/21/chartex" xmlns:cx3="http://schemas.microsoft.com/office/drawing/2016/5/9/chartex" xmlns:cx4="http://schemas.microsoft.com/office/drawing/2016/5/10/chartex" xmlns:cx5="http://schemas.microsoft.com/office/drawing/2016/5/11/chartex" xmlns:cx6="http://schemas.microsoft.com/office/drawing/2016/5/12/chartex" xmlns:cx7="http://schemas.microsoft.com/office/drawing/2016/5/13/chartex" xmlns:cx8="http://schemas.microsoft.com/office/drawing/2016/5/14/chartex" xmlns:mc="http://schemas.openxmlformats.org/markup-compatibility/2006" xmlns:aink="http://schemas.microsoft.com/office/drawing/2016/ink" xmlns:am3d="http://schemas.microsoft.com/office/drawing/2017/model3d" xmlns:o="urn:schemas-microsoft-com:office:office" xmlns:oel="http://schemas.microsoft.com/office/2019/extlst" xmlns:r="http://schemas.openxmlformats.org/officeDocument/2006/relationships" xmlns:m="http://schemas.openxmlformats.org/officeDocument/2006/math" xmlns:v="urn:schemas-microsoft-com:vml" xmlns:wp14="http://schemas.microsoft.com/office/word/2010/wordprocessingDrawing" xmlns:wp="http://schemas.openxmlformats.org/drawingml/2006/wordprocessingDrawing" xmlns:w10="urn:schemas-microsoft-com:office:word" xmlns:w="http://schemas.openxmlformats.org/wordprocessingml/2006/main" xmlns:w14="http://schemas.microsoft.com/office/word/2010/wordml" xmlns:w15="http://schemas.microsoft.com/office/word/2012/wordml" xmlns:w16cex="http://schemas.microsoft.com/office/word/2018/wordml/cex" xmlns:w16cid="http://schemas.microsoft.com/office/word/2016/wordml/cid" xmlns:w16="http://schemas.microsoft.com/office/word/2018/wordml" xmlns:w16sdtdh="http://schemas.microsoft.com/office/word/2020/wordml/sdtdatahash" xmlns:w16se="http://schemas.microsoft.com/office/word/2015/wordml/symex" xmlns:wpg="http://schemas.microsoft.com/office/word/2010/wordprocessingGroup" xmlns:wpi="http://schemas.microsoft.com/office/word/2010/wordprocessingInk" xmlns:wne="http://schemas.microsoft.com/office/word/2006/wordml" xmlns:wps="http://schemas.microsoft.com/office/word/2010/wordprocessingShape" mc:Ignorable="w14 w15 w16se w16cid w16 w16cex w16sdtdh wp14">
   <w:sdt>
     <w:sdtPr>
       <w:id w:val="1207291258"/>
@@ -16515,7 +16642,7 @@
 </file>
 
 <file path=word/footnotes.xml><?xml version="1.0" encoding="utf-8"?>
-<w:footnotes xmlns:wpc="http://schemas.microsoft.com/office/word/2010/wordprocessingCanvas" xmlns:cx="http://schemas.microsoft.com/office/drawing/2014/chartex" xmlns:cx1="http://schemas.microsoft.com/office/drawing/2015/9/8/chartex" xmlns:cx2="http://schemas.microsoft.com/office/drawing/2015/10/21/chartex" xmlns:cx3="http://schemas.microsoft.com/office/drawing/2016/5/9/chartex" xmlns:cx4="http://schemas.microsoft.com/office/drawing/2016/5/10/chartex" xmlns:cx5="http://schemas.microsoft.com/office/drawing/2016/5/11/chartex" xmlns:cx6="http://schemas.microsoft.com/office/drawing/2016/5/12/chartex" xmlns:cx7="http://schemas.microsoft.com/office/drawing/2016/5/13/chartex" xmlns:cx8="http://schemas.microsoft.com/office/drawing/2016/5/14/chartex" xmlns:mc="http://schemas.openxmlformats.org/markup-compatibility/2006" xmlns:aink="http://schemas.microsoft.com/office/drawing/2016/ink" xmlns:am3d="http://schemas.microsoft.com/office/drawing/2017/model3d" xmlns:o="urn:schemas-microsoft-com:office:office" xmlns:r="http://schemas.openxmlformats.org/officeDocument/2006/relationships" xmlns:m="http://schemas.openxmlformats.org/officeDocument/2006/math" xmlns:v="urn:schemas-microsoft-com:vml" xmlns:wp14="http://schemas.microsoft.com/office/word/2010/wordprocessingDrawing" xmlns:wp="http://schemas.openxmlformats.org/drawingml/2006/wordprocessingDrawing" xmlns:w10="urn:schemas-microsoft-com:office:word" xmlns:w="http://schemas.openxmlformats.org/wordprocessingml/2006/main" xmlns:w14="http://schemas.microsoft.com/office/word/2010/wordml" xmlns:w15="http://schemas.microsoft.com/office/word/2012/wordml" xmlns:w16cid="http://schemas.microsoft.com/office/word/2016/wordml/cid" xmlns:w16se="http://schemas.microsoft.com/office/word/2015/wordml/symex" xmlns:wpg="http://schemas.microsoft.com/office/word/2010/wordprocessingGroup" xmlns:wpi="http://schemas.microsoft.com/office/word/2010/wordprocessingInk" xmlns:wne="http://schemas.microsoft.com/office/word/2006/wordml" xmlns:wps="http://schemas.microsoft.com/office/word/2010/wordprocessingShape" mc:Ignorable="w14 w15 w16se w16cid wp14">
+<w:footnotes xmlns:wpc="http://schemas.microsoft.com/office/word/2010/wordprocessingCanvas" xmlns:cx="http://schemas.microsoft.com/office/drawing/2014/chartex" xmlns:cx1="http://schemas.microsoft.com/office/drawing/2015/9/8/chartex" xmlns:cx2="http://schemas.microsoft.com/office/drawing/2015/10/21/chartex" xmlns:cx3="http://schemas.microsoft.com/office/drawing/2016/5/9/chartex" xmlns:cx4="http://schemas.microsoft.com/office/drawing/2016/5/10/chartex" xmlns:cx5="http://schemas.microsoft.com/office/drawing/2016/5/11/chartex" xmlns:cx6="http://schemas.microsoft.com/office/drawing/2016/5/12/chartex" xmlns:cx7="http://schemas.microsoft.com/office/drawing/2016/5/13/chartex" xmlns:cx8="http://schemas.microsoft.com/office/drawing/2016/5/14/chartex" xmlns:mc="http://schemas.openxmlformats.org/markup-compatibility/2006" xmlns:aink="http://schemas.microsoft.com/office/drawing/2016/ink" xmlns:am3d="http://schemas.microsoft.com/office/drawing/2017/model3d" xmlns:o="urn:schemas-microsoft-com:office:office" xmlns:oel="http://schemas.microsoft.com/office/2019/extlst" xmlns:r="http://schemas.openxmlformats.org/officeDocument/2006/relationships" xmlns:m="http://schemas.openxmlformats.org/officeDocument/2006/math" xmlns:v="urn:schemas-microsoft-com:vml" xmlns:wp14="http://schemas.microsoft.com/office/word/2010/wordprocessingDrawing" xmlns:wp="http://schemas.openxmlformats.org/drawingml/2006/wordprocessingDrawing" xmlns:w10="urn:schemas-microsoft-com:office:word" xmlns:w="http://schemas.openxmlformats.org/wordprocessingml/2006/main" xmlns:w14="http://schemas.microsoft.com/office/word/2010/wordml" xmlns:w15="http://schemas.microsoft.com/office/word/2012/wordml" xmlns:w16cex="http://schemas.microsoft.com/office/word/2018/wordml/cex" xmlns:w16cid="http://schemas.microsoft.com/office/word/2016/wordml/cid" xmlns:w16="http://schemas.microsoft.com/office/word/2018/wordml" xmlns:w16sdtdh="http://schemas.microsoft.com/office/word/2020/wordml/sdtdatahash" xmlns:w16se="http://schemas.microsoft.com/office/word/2015/wordml/symex" xmlns:wpg="http://schemas.microsoft.com/office/word/2010/wordprocessingGroup" xmlns:wpi="http://schemas.microsoft.com/office/word/2010/wordprocessingInk" xmlns:wne="http://schemas.microsoft.com/office/word/2006/wordml" xmlns:wps="http://schemas.microsoft.com/office/word/2010/wordprocessingShape" mc:Ignorable="w14 w15 w16se w16cid w16 w16cex w16sdtdh wp14">
   <w:footnote w:type="separator" w:id="-1">
     <w:p>
       <w:r>
@@ -16534,7 +16661,7 @@
 </file>
 
 <file path=word/numbering.xml><?xml version="1.0" encoding="utf-8"?>
-<w:numbering xmlns:wpc="http://schemas.microsoft.com/office/word/2010/wordprocessingCanvas" xmlns:cx="http://schemas.microsoft.com/office/drawing/2014/chartex" xmlns:cx1="http://schemas.microsoft.com/office/drawing/2015/9/8/chartex" xmlns:cx2="http://schemas.microsoft.com/office/drawing/2015/10/21/chartex" xmlns:cx3="http://schemas.microsoft.com/office/drawing/2016/5/9/chartex" xmlns:cx4="http://schemas.microsoft.com/office/drawing/2016/5/10/chartex" xmlns:cx5="http://schemas.microsoft.com/office/drawing/2016/5/11/chartex" xmlns:cx6="http://schemas.microsoft.com/office/drawing/2016/5/12/chartex" xmlns:cx7="http://schemas.microsoft.com/office/drawing/2016/5/13/chartex" xmlns:cx8="http://schemas.microsoft.com/office/drawing/2016/5/14/chartex" xmlns:mc="http://schemas.openxmlformats.org/markup-compatibility/2006" xmlns:aink="http://schemas.microsoft.com/office/drawing/2016/ink" xmlns:am3d="http://schemas.microsoft.com/office/drawing/2017/model3d" xmlns:o="urn:schemas-microsoft-com:office:office" xmlns:r="http://schemas.openxmlformats.org/officeDocument/2006/relationships" xmlns:m="http://schemas.openxmlformats.org/officeDocument/2006/math" xmlns:v="urn:schemas-microsoft-com:vml" xmlns:wp14="http://schemas.microsoft.com/office/word/2010/wordprocessingDrawing" xmlns:wp="http://schemas.openxmlformats.org/drawingml/2006/wordprocessingDrawing" xmlns:w10="urn:schemas-microsoft-com:office:word" xmlns:w="http://schemas.openxmlformats.org/wordprocessingml/2006/main" xmlns:w14="http://schemas.microsoft.com/office/word/2010/wordml" xmlns:w15="http://schemas.microsoft.com/office/word/2012/wordml" xmlns:w16cid="http://schemas.microsoft.com/office/word/2016/wordml/cid" xmlns:w16se="http://schemas.microsoft.com/office/word/2015/wordml/symex" xmlns:wpg="http://schemas.microsoft.com/office/word/2010/wordprocessingGroup" xmlns:wpi="http://schemas.microsoft.com/office/word/2010/wordprocessingInk" xmlns:wne="http://schemas.microsoft.com/office/word/2006/wordml" xmlns:wps="http://schemas.microsoft.com/office/word/2010/wordprocessingShape" mc:Ignorable="w14 w15 w16se w16cid wp14">
+<w:numbering xmlns:wpc="http://schemas.microsoft.com/office/word/2010/wordprocessingCanvas" xmlns:cx="http://schemas.microsoft.com/office/drawing/2014/chartex" xmlns:cx1="http://schemas.microsoft.com/office/drawing/2015/9/8/chartex" xmlns:cx2="http://schemas.microsoft.com/office/drawing/2015/10/21/chartex" xmlns:cx3="http://schemas.microsoft.com/office/drawing/2016/5/9/chartex" xmlns:cx4="http://schemas.microsoft.com/office/drawing/2016/5/10/chartex" xmlns:cx5="http://schemas.microsoft.com/office/drawing/2016/5/11/chartex" xmlns:cx6="http://schemas.microsoft.com/office/drawing/2016/5/12/chartex" xmlns:cx7="http://schemas.microsoft.com/office/drawing/2016/5/13/chartex" xmlns:cx8="http://schemas.microsoft.com/office/drawing/2016/5/14/chartex" xmlns:mc="http://schemas.openxmlformats.org/markup-compatibility/2006" xmlns:aink="http://schemas.microsoft.com/office/drawing/2016/ink" xmlns:am3d="http://schemas.microsoft.com/office/drawing/2017/model3d" xmlns:o="urn:schemas-microsoft-com:office:office" xmlns:oel="http://schemas.microsoft.com/office/2019/extlst" xmlns:r="http://schemas.openxmlformats.org/officeDocument/2006/relationships" xmlns:m="http://schemas.openxmlformats.org/officeDocument/2006/math" xmlns:v="urn:schemas-microsoft-com:vml" xmlns:wp14="http://schemas.microsoft.com/office/word/2010/wordprocessingDrawing" xmlns:wp="http://schemas.openxmlformats.org/drawingml/2006/wordprocessingDrawing" xmlns:w10="urn:schemas-microsoft-com:office:word" xmlns:w="http://schemas.openxmlformats.org/wordprocessingml/2006/main" xmlns:w14="http://schemas.microsoft.com/office/word/2010/wordml" xmlns:w15="http://schemas.microsoft.com/office/word/2012/wordml" xmlns:w16cex="http://schemas.microsoft.com/office/word/2018/wordml/cex" xmlns:w16cid="http://schemas.microsoft.com/office/word/2016/wordml/cid" xmlns:w16="http://schemas.microsoft.com/office/word/2018/wordml" xmlns:w16sdtdh="http://schemas.microsoft.com/office/word/2020/wordml/sdtdatahash" xmlns:w16se="http://schemas.microsoft.com/office/word/2015/wordml/symex" xmlns:wpg="http://schemas.microsoft.com/office/word/2010/wordprocessingGroup" xmlns:wpi="http://schemas.microsoft.com/office/word/2010/wordprocessingInk" xmlns:wne="http://schemas.microsoft.com/office/word/2006/wordml" xmlns:wps="http://schemas.microsoft.com/office/word/2010/wordprocessingShape" mc:Ignorable="w14 w15 w16se w16cid w16 w16cex w16sdtdh wp14">
   <w:abstractNum w:abstractNumId="0" w15:restartNumberingAfterBreak="0">
     <w:nsid w:val="0EC670FC"/>
     <w:multiLevelType w:val="hybridMultilevel"/>
@@ -16880,6 +17007,95 @@
     </w:lvl>
   </w:abstractNum>
   <w:abstractNum w:abstractNumId="4" w15:restartNumberingAfterBreak="0">
+    <w:nsid w:val="2C711A45"/>
+    <w:multiLevelType w:val="hybridMultilevel"/>
+    <w:tmpl w:val="57724372"/>
+    <w:lvl w:ilvl="0" w:tplc="04090019">
+      <w:start w:val="1"/>
+      <w:numFmt w:val="lowerLetter"/>
+      <w:lvlText w:val="%1."/>
+      <w:lvlJc w:val="left"/>
+      <w:pPr>
+        <w:ind w:left="720" w:hanging="360"/>
+      </w:pPr>
+      <w:rPr>
+        <w:rFonts w:hint="default"/>
+      </w:rPr>
+    </w:lvl>
+    <w:lvl w:ilvl="1" w:tplc="04090019" w:tentative="1">
+      <w:start w:val="1"/>
+      <w:numFmt w:val="lowerLetter"/>
+      <w:lvlText w:val="%2."/>
+      <w:lvlJc w:val="left"/>
+      <w:pPr>
+        <w:ind w:left="1440" w:hanging="360"/>
+      </w:pPr>
+    </w:lvl>
+    <w:lvl w:ilvl="2" w:tplc="0409001B" w:tentative="1">
+      <w:start w:val="1"/>
+      <w:numFmt w:val="lowerRoman"/>
+      <w:lvlText w:val="%3."/>
+      <w:lvlJc w:val="right"/>
+      <w:pPr>
+        <w:ind w:left="2160" w:hanging="180"/>
+      </w:pPr>
+    </w:lvl>
+    <w:lvl w:ilvl="3" w:tplc="0409000F" w:tentative="1">
+      <w:start w:val="1"/>
+      <w:numFmt w:val="decimal"/>
+      <w:lvlText w:val="%4."/>
+      <w:lvlJc w:val="left"/>
+      <w:pPr>
+        <w:ind w:left="2880" w:hanging="360"/>
+      </w:pPr>
+    </w:lvl>
+    <w:lvl w:ilvl="4" w:tplc="04090019" w:tentative="1">
+      <w:start w:val="1"/>
+      <w:numFmt w:val="lowerLetter"/>
+      <w:lvlText w:val="%5."/>
+      <w:lvlJc w:val="left"/>
+      <w:pPr>
+        <w:ind w:left="3600" w:hanging="360"/>
+      </w:pPr>
+    </w:lvl>
+    <w:lvl w:ilvl="5" w:tplc="0409001B" w:tentative="1">
+      <w:start w:val="1"/>
+      <w:numFmt w:val="lowerRoman"/>
+      <w:lvlText w:val="%6."/>
+      <w:lvlJc w:val="right"/>
+      <w:pPr>
+        <w:ind w:left="4320" w:hanging="180"/>
+      </w:pPr>
+    </w:lvl>
+    <w:lvl w:ilvl="6" w:tplc="0409000F" w:tentative="1">
+      <w:start w:val="1"/>
+      <w:numFmt w:val="decimal"/>
+      <w:lvlText w:val="%7."/>
+      <w:lvlJc w:val="left"/>
+      <w:pPr>
+        <w:ind w:left="5040" w:hanging="360"/>
+      </w:pPr>
+    </w:lvl>
+    <w:lvl w:ilvl="7" w:tplc="04090019" w:tentative="1">
+      <w:start w:val="1"/>
+      <w:numFmt w:val="lowerLetter"/>
+      <w:lvlText w:val="%8."/>
+      <w:lvlJc w:val="left"/>
+      <w:pPr>
+        <w:ind w:left="5760" w:hanging="360"/>
+      </w:pPr>
+    </w:lvl>
+    <w:lvl w:ilvl="8" w:tplc="0409001B" w:tentative="1">
+      <w:start w:val="1"/>
+      <w:numFmt w:val="lowerRoman"/>
+      <w:lvlText w:val="%9."/>
+      <w:lvlJc w:val="right"/>
+      <w:pPr>
+        <w:ind w:left="6480" w:hanging="180"/>
+      </w:pPr>
+    </w:lvl>
+  </w:abstractNum>
+  <w:abstractNum w:abstractNumId="5" w15:restartNumberingAfterBreak="0">
     <w:nsid w:val="50366D50"/>
     <w:multiLevelType w:val="hybridMultilevel"/>
     <w:tmpl w:val="DC4499E4"/>
@@ -16965,7 +17181,96 @@
       </w:pPr>
     </w:lvl>
   </w:abstractNum>
-  <w:abstractNum w:abstractNumId="5" w15:restartNumberingAfterBreak="0">
+  <w:abstractNum w:abstractNumId="6" w15:restartNumberingAfterBreak="0">
+    <w:nsid w:val="70111C71"/>
+    <w:multiLevelType w:val="hybridMultilevel"/>
+    <w:tmpl w:val="D026F1AC"/>
+    <w:lvl w:ilvl="0" w:tplc="04090019">
+      <w:start w:val="1"/>
+      <w:numFmt w:val="lowerLetter"/>
+      <w:lvlText w:val="%1."/>
+      <w:lvlJc w:val="left"/>
+      <w:pPr>
+        <w:ind w:left="720" w:hanging="360"/>
+      </w:pPr>
+      <w:rPr>
+        <w:rFonts w:hint="default"/>
+      </w:rPr>
+    </w:lvl>
+    <w:lvl w:ilvl="1" w:tplc="04090019" w:tentative="1">
+      <w:start w:val="1"/>
+      <w:numFmt w:val="lowerLetter"/>
+      <w:lvlText w:val="%2."/>
+      <w:lvlJc w:val="left"/>
+      <w:pPr>
+        <w:ind w:left="1440" w:hanging="360"/>
+      </w:pPr>
+    </w:lvl>
+    <w:lvl w:ilvl="2" w:tplc="0409001B" w:tentative="1">
+      <w:start w:val="1"/>
+      <w:numFmt w:val="lowerRoman"/>
+      <w:lvlText w:val="%3."/>
+      <w:lvlJc w:val="right"/>
+      <w:pPr>
+        <w:ind w:left="2160" w:hanging="180"/>
+      </w:pPr>
+    </w:lvl>
+    <w:lvl w:ilvl="3" w:tplc="0409000F" w:tentative="1">
+      <w:start w:val="1"/>
+      <w:numFmt w:val="decimal"/>
+      <w:lvlText w:val="%4."/>
+      <w:lvlJc w:val="left"/>
+      <w:pPr>
+        <w:ind w:left="2880" w:hanging="360"/>
+      </w:pPr>
+    </w:lvl>
+    <w:lvl w:ilvl="4" w:tplc="04090019" w:tentative="1">
+      <w:start w:val="1"/>
+      <w:numFmt w:val="lowerLetter"/>
+      <w:lvlText w:val="%5."/>
+      <w:lvlJc w:val="left"/>
+      <w:pPr>
+        <w:ind w:left="3600" w:hanging="360"/>
+      </w:pPr>
+    </w:lvl>
+    <w:lvl w:ilvl="5" w:tplc="0409001B" w:tentative="1">
+      <w:start w:val="1"/>
+      <w:numFmt w:val="lowerRoman"/>
+      <w:lvlText w:val="%6."/>
+      <w:lvlJc w:val="right"/>
+      <w:pPr>
+        <w:ind w:left="4320" w:hanging="180"/>
+      </w:pPr>
+    </w:lvl>
+    <w:lvl w:ilvl="6" w:tplc="0409000F" w:tentative="1">
+      <w:start w:val="1"/>
+      <w:numFmt w:val="decimal"/>
+      <w:lvlText w:val="%7."/>
+      <w:lvlJc w:val="left"/>
+      <w:pPr>
+        <w:ind w:left="5040" w:hanging="360"/>
+      </w:pPr>
+    </w:lvl>
+    <w:lvl w:ilvl="7" w:tplc="04090019" w:tentative="1">
+      <w:start w:val="1"/>
+      <w:numFmt w:val="lowerLetter"/>
+      <w:lvlText w:val="%8."/>
+      <w:lvlJc w:val="left"/>
+      <w:pPr>
+        <w:ind w:left="5760" w:hanging="360"/>
+      </w:pPr>
+    </w:lvl>
+    <w:lvl w:ilvl="8" w:tplc="0409001B" w:tentative="1">
+      <w:start w:val="1"/>
+      <w:numFmt w:val="lowerRoman"/>
+      <w:lvlText w:val="%9."/>
+      <w:lvlJc w:val="right"/>
+      <w:pPr>
+        <w:ind w:left="6480" w:hanging="180"/>
+      </w:pPr>
+    </w:lvl>
+  </w:abstractNum>
+  <w:abstractNum w:abstractNumId="7" w15:restartNumberingAfterBreak="0">
     <w:nsid w:val="77B52BB0"/>
     <w:multiLevelType w:val="hybridMultilevel"/>
     <w:tmpl w:val="13308344"/>
@@ -17051,29 +17356,35 @@
       </w:pPr>
     </w:lvl>
   </w:abstractNum>
-  <w:num w:numId="1">
+  <w:num w:numId="1" w16cid:durableId="2103646394">
     <w:abstractNumId w:val="1"/>
   </w:num>
-  <w:num w:numId="2">
+  <w:num w:numId="2" w16cid:durableId="583610390">
     <w:abstractNumId w:val="0"/>
   </w:num>
-  <w:num w:numId="3">
+  <w:num w:numId="3" w16cid:durableId="201594134">
     <w:abstractNumId w:val="2"/>
   </w:num>
-  <w:num w:numId="4">
+  <w:num w:numId="4" w16cid:durableId="1653102267">
+    <w:abstractNumId w:val="5"/>
+  </w:num>
+  <w:num w:numId="5" w16cid:durableId="1181704259">
+    <w:abstractNumId w:val="3"/>
+  </w:num>
+  <w:num w:numId="6" w16cid:durableId="174422985">
+    <w:abstractNumId w:val="7"/>
+  </w:num>
+  <w:num w:numId="7" w16cid:durableId="1506822366">
     <w:abstractNumId w:val="4"/>
   </w:num>
-  <w:num w:numId="5">
-    <w:abstractNumId w:val="3"/>
-  </w:num>
-  <w:num w:numId="6">
-    <w:abstractNumId w:val="5"/>
+  <w:num w:numId="8" w16cid:durableId="1491405216">
+    <w:abstractNumId w:val="6"/>
   </w:num>
 </w:numbering>
 </file>
 
 <file path=word/styles.xml><?xml version="1.0" encoding="utf-8"?>
-<w:styles xmlns:mc="http://schemas.openxmlformats.org/markup-compatibility/2006" xmlns:r="http://schemas.openxmlformats.org/officeDocument/2006/relationships" xmlns:w="http://schemas.openxmlformats.org/wordprocessingml/2006/main" xmlns:w14="http://schemas.microsoft.com/office/word/2010/wordml" xmlns:w15="http://schemas.microsoft.com/office/word/2012/wordml" xmlns:w16cid="http://schemas.microsoft.com/office/word/2016/wordml/cid" xmlns:w16se="http://schemas.microsoft.com/office/word/2015/wordml/symex" mc:Ignorable="w14 w15 w16se w16cid">
+<w:styles xmlns:mc="http://schemas.openxmlformats.org/markup-compatibility/2006" xmlns:r="http://schemas.openxmlformats.org/officeDocument/2006/relationships" xmlns:w="http://schemas.openxmlformats.org/wordprocessingml/2006/main" xmlns:w14="http://schemas.microsoft.com/office/word/2010/wordml" xmlns:w15="http://schemas.microsoft.com/office/word/2012/wordml" xmlns:w16cex="http://schemas.microsoft.com/office/word/2018/wordml/cex" xmlns:w16cid="http://schemas.microsoft.com/office/word/2016/wordml/cid" xmlns:w16="http://schemas.microsoft.com/office/word/2018/wordml" xmlns:w16sdtdh="http://schemas.microsoft.com/office/word/2020/wordml/sdtdatahash" xmlns:w16se="http://schemas.microsoft.com/office/word/2015/wordml/symex" mc:Ignorable="w14 w15 w16se w16cid w16 w16cex w16sdtdh">
   <w:docDefaults>
     <w:rPrDefault>
       <w:rPr>
@@ -17083,7 +17394,7 @@
     </w:rPrDefault>
     <w:pPrDefault/>
   </w:docDefaults>
-  <w:latentStyles w:defLockedState="0" w:defUIPriority="99" w:defSemiHidden="0" w:defUnhideWhenUsed="0" w:defQFormat="0" w:count="375">
+  <w:latentStyles w:defLockedState="0" w:defUIPriority="99" w:defSemiHidden="0" w:defUnhideWhenUsed="0" w:defQFormat="0" w:count="376">
     <w:lsdException w:name="Normal" w:uiPriority="0" w:qFormat="1"/>
     <w:lsdException w:name="heading 1" w:uiPriority="9" w:qFormat="1"/>
     <w:lsdException w:name="heading 2" w:semiHidden="1" w:uiPriority="9" w:unhideWhenUsed="1" w:qFormat="1"/>
@@ -17459,6 +17770,7 @@
     <w:lsdException w:name="Smart Hyperlink" w:semiHidden="1" w:unhideWhenUsed="1"/>
     <w:lsdException w:name="Hashtag" w:semiHidden="1" w:unhideWhenUsed="1"/>
     <w:lsdException w:name="Unresolved Mention" w:semiHidden="1" w:unhideWhenUsed="1"/>
+    <w:lsdException w:name="Smart Link" w:semiHidden="1" w:unhideWhenUsed="1"/>
   </w:latentStyles>
   <w:style w:type="paragraph" w:default="1" w:styleId="Normal">
     <w:name w:val="Normal"/>
@@ -18084,28 +18396,28 @@
 </file>
 
 <file path=customXml/item1.xml><?xml version="1.0" encoding="utf-8"?>
+<b:Sources xmlns:b="http://schemas.openxmlformats.org/officeDocument/2006/bibliography" xmlns="http://schemas.openxmlformats.org/officeDocument/2006/bibliography" SelectedStyle="\APASixthEditionOfficeOnline.xsl" StyleName="APA" Version="6"/>
+</file>
+
+<file path=customXml/item2.xml><?xml version="1.0" encoding="utf-8"?>
 <go:gDocsCustomXmlDataStorage xmlns:go="http://customooxmlschemas.google.com/" xmlns:r="http://schemas.openxmlformats.org/officeDocument/2006/relationships">
   <go:docsCustomData xmlns:go="http://customooxmlschemas.google.com/" roundtripDataSignature="AMtx7mieEE/Vcj+VW5H6mQgVbDJhzRnQ5Q==">AMUW2mWrJLYVJdUyoDSCKRlbwsGs/Tsk4Dkm0lCIgl7zG6RGcVkh2jQHwSAByO9Lae3CNC9jP5f+4T1OEekecwzjxhwFILTcKZzrBgAnDOgNafY4/S3mIy8=</go:docsCustomData>
 </go:gDocsCustomXmlDataStorage>
 </file>
 
-<file path=customXml/item2.xml><?xml version="1.0" encoding="utf-8"?>
-<b:Sources xmlns:b="http://schemas.openxmlformats.org/officeDocument/2006/bibliography" xmlns="http://schemas.openxmlformats.org/officeDocument/2006/bibliography" SelectedStyle="\APASixthEditionOfficeOnline.xsl" StyleName="APA" Version="6"/>
+<file path=customXml/itemProps1.xml><?xml version="1.0" encoding="utf-8"?>
+<ds:datastoreItem xmlns:ds="http://schemas.openxmlformats.org/officeDocument/2006/customXml" ds:itemID="{7D850A35-77E3-4B4D-8E7F-D7A9B6789FDF}">
+  <ds:schemaRefs>
+    <ds:schemaRef ds:uri="http://schemas.openxmlformats.org/officeDocument/2006/bibliography"/>
+  </ds:schemaRefs>
+</ds:datastoreItem>
 </file>
 
-<file path=customXml/itemProps1.xml><?xml version="1.0" encoding="utf-8"?>
+<file path=customXml/itemProps2.xml><?xml version="1.0" encoding="utf-8"?>
 <ds:datastoreItem xmlns:ds="http://schemas.openxmlformats.org/officeDocument/2006/customXml" ds:itemID="{11111111-1234-1234-1234-123412341234}">
   <ds:schemaRefs>
     <ds:schemaRef ds:uri="http://customooxmlschemas.google.com/"/>
     <ds:schemaRef ds:uri="http://schemas.openxmlformats.org/officeDocument/2006/relationships"/>
   </ds:schemaRefs>
 </ds:datastoreItem>
-</file>
-
-<file path=customXml/itemProps2.xml><?xml version="1.0" encoding="utf-8"?>
-<ds:datastoreItem xmlns:ds="http://schemas.openxmlformats.org/officeDocument/2006/customXml" ds:itemID="{7D850A35-77E3-4B4D-8E7F-D7A9B6789FDF}">
-  <ds:schemaRefs>
-    <ds:schemaRef ds:uri="http://schemas.openxmlformats.org/officeDocument/2006/bibliography"/>
-  </ds:schemaRefs>
-</ds:datastoreItem>
 </file>
</xml_diff>

<commit_message>
#38 - updated user manual
</commit_message>
<xml_diff>
--- a/OnlineAuction/Documents/Install/User Manual.docx
+++ b/OnlineAuction/Documents/Install/User Manual.docx
@@ -2391,6 +2391,7 @@
         <w:rPr>
           <w:rFonts w:eastAsia="Arial"/>
         </w:rPr>
+        <w:lastRenderedPageBreak/>
         <w:t>Getting Started</w:t>
       </w:r>
       <w:bookmarkEnd w:id="0"/>
@@ -2952,6 +2953,7 @@
           <w:sz w:val="22"/>
           <w:szCs w:val="22"/>
         </w:rPr>
+        <w:lastRenderedPageBreak/>
         <w:t>Sign Up</w:t>
       </w:r>
       <w:r>
@@ -3869,6 +3871,7 @@
           <w:sz w:val="22"/>
           <w:szCs w:val="22"/>
         </w:rPr>
+        <w:lastRenderedPageBreak/>
         <w:t>Profile Image.</w:t>
       </w:r>
     </w:p>
@@ -4336,6 +4339,7 @@
           <w:sz w:val="22"/>
           <w:szCs w:val="22"/>
         </w:rPr>
+        <w:lastRenderedPageBreak/>
         <w:t>Once the user submits this data, it will be set to the payment default method for their account. The application then prompts the user to input the following information for their shipping address:</w:t>
       </w:r>
     </w:p>
@@ -4530,6 +4534,14 @@
           <w:szCs w:val="22"/>
         </w:rPr>
         <w:t>The user then receives an email to their account’s associated email account with a link and verification code. After the user goes through this verification process, their account is set up and they can sign in.</w:t>
+      </w:r>
+      <w:r>
+        <w:rPr>
+          <w:rFonts w:ascii="Courier New" w:eastAsia="Arial" w:hAnsi="Courier New" w:cs="Courier New"/>
+          <w:sz w:val="22"/>
+          <w:szCs w:val="22"/>
+        </w:rPr>
+        <w:t xml:space="preserve"> </w:t>
       </w:r>
     </w:p>
     <w:p>
@@ -4784,6 +4796,7 @@
           <w:sz w:val="22"/>
           <w:szCs w:val="22"/>
         </w:rPr>
+        <w:lastRenderedPageBreak/>
         <w:drawing>
           <wp:inline distT="0" distB="0" distL="0" distR="0" wp14:anchorId="1ADB32C1" wp14:editId="6947920D">
             <wp:extent cx="2556981" cy="1273272"/>
@@ -5445,6 +5458,7 @@
           <w:sz w:val="22"/>
           <w:szCs w:val="22"/>
         </w:rPr>
+        <w:lastRenderedPageBreak/>
         <w:drawing>
           <wp:inline distT="0" distB="0" distL="0" distR="0" wp14:anchorId="26D2B570" wp14:editId="334CD2FB">
             <wp:extent cx="2800350" cy="2242075"/>
@@ -5961,6 +5975,7 @@
           <w:sz w:val="22"/>
           <w:szCs w:val="22"/>
         </w:rPr>
+        <w:lastRenderedPageBreak/>
         <w:drawing>
           <wp:inline distT="0" distB="0" distL="0" distR="0" wp14:anchorId="41384CEF" wp14:editId="243A180F">
             <wp:extent cx="6067660" cy="2733040"/>
@@ -6721,6 +6736,7 @@
         <w:rPr>
           <w:rFonts w:eastAsia="Arial"/>
         </w:rPr>
+        <w:lastRenderedPageBreak/>
         <w:t>User Account</w:t>
       </w:r>
       <w:bookmarkEnd w:id="8"/>
@@ -7200,7 +7216,17 @@
           <w:sz w:val="22"/>
           <w:szCs w:val="22"/>
         </w:rPr>
-        <w:t xml:space="preserve"> when deleting, editing, or adding new card details.</w:t>
+        <w:t xml:space="preserve"> when deleting, </w:t>
+      </w:r>
+      <w:r>
+        <w:rPr>
+          <w:rFonts w:ascii="Courier New" w:eastAsia="Arial" w:hAnsi="Courier New" w:cs="Courier New"/>
+          <w:color w:val="000000"/>
+          <w:sz w:val="22"/>
+          <w:szCs w:val="22"/>
+        </w:rPr>
+        <w:lastRenderedPageBreak/>
+        <w:t>editing, or adding new card details.</w:t>
       </w:r>
       <w:r>
         <w:rPr>
@@ -7367,6 +7393,7 @@
           <w:sz w:val="22"/>
           <w:szCs w:val="22"/>
         </w:rPr>
+        <w:lastRenderedPageBreak/>
         <w:drawing>
           <wp:inline distT="0" distB="0" distL="0" distR="0" wp14:anchorId="678FB6F2" wp14:editId="526C2EF9">
             <wp:extent cx="5943600" cy="3291205"/>
@@ -7573,6 +7600,7 @@
           <w:sz w:val="18"/>
           <w:szCs w:val="18"/>
         </w:rPr>
+        <w:lastRenderedPageBreak/>
         <w:drawing>
           <wp:inline distT="0" distB="0" distL="0" distR="0" wp14:anchorId="62758D5E" wp14:editId="4D8D2AF6">
             <wp:extent cx="5623294" cy="3426460"/>
@@ -7922,6 +7950,7 @@
           <w:sz w:val="22"/>
           <w:szCs w:val="22"/>
         </w:rPr>
+        <w:lastRenderedPageBreak/>
         <w:drawing>
           <wp:inline distT="0" distB="0" distL="0" distR="0" wp14:anchorId="748ECD6A" wp14:editId="7E86D40A">
             <wp:extent cx="5612662" cy="3291205"/>
@@ -8123,6 +8152,7 @@
           <w:sz w:val="22"/>
           <w:szCs w:val="22"/>
         </w:rPr>
+        <w:lastRenderedPageBreak/>
         <w:drawing>
           <wp:inline distT="0" distB="0" distL="0" distR="0" wp14:anchorId="23E098E6" wp14:editId="3FAB3647">
             <wp:extent cx="5652977" cy="3647913"/>
@@ -8351,6 +8381,7 @@
         <w:rPr>
           <w:rFonts w:eastAsia="Arial"/>
         </w:rPr>
+        <w:lastRenderedPageBreak/>
         <w:t>Selling</w:t>
       </w:r>
       <w:r>
@@ -8702,7 +8733,16 @@
           <w:sz w:val="22"/>
           <w:szCs w:val="22"/>
         </w:rPr>
-        <w:t xml:space="preserve"> a cover photo of the item to be displayed on the browse page,</w:t>
+        <w:t xml:space="preserve"> a </w:t>
+      </w:r>
+      <w:r>
+        <w:rPr>
+          <w:rFonts w:ascii="Courier New" w:eastAsia="Arial" w:hAnsi="Courier New" w:cs="Courier New"/>
+          <w:sz w:val="22"/>
+          <w:szCs w:val="22"/>
+        </w:rPr>
+        <w:lastRenderedPageBreak/>
+        <w:t>cover photo of the item to be displayed on the browse page,</w:t>
       </w:r>
       <w:r>
         <w:rPr>
@@ -9039,6 +9079,7 @@
           <w:sz w:val="22"/>
           <w:szCs w:val="22"/>
         </w:rPr>
+        <w:lastRenderedPageBreak/>
         <w:drawing>
           <wp:inline distT="0" distB="0" distL="0" distR="0" wp14:anchorId="40737BBD" wp14:editId="0B924047">
             <wp:extent cx="5943600" cy="2209800"/>
@@ -9319,6 +9360,7 @@
           <w:sz w:val="22"/>
           <w:szCs w:val="22"/>
         </w:rPr>
+        <w:lastRenderedPageBreak/>
         <w:t xml:space="preserve">Additionally, the user can bid on a listing that they want by clicking on the Bid Now button and entering a bid price that’s higher than the current bid. </w:t>
       </w:r>
       <w:r>
@@ -9692,6 +9734,7 @@
           <w:sz w:val="22"/>
           <w:szCs w:val="22"/>
         </w:rPr>
+        <w:lastRenderedPageBreak/>
         <w:drawing>
           <wp:inline distT="0" distB="0" distL="0" distR="0" wp14:anchorId="46066FEA" wp14:editId="4FF8A384">
             <wp:extent cx="2867025" cy="3596033"/>
@@ -9915,7 +9958,18 @@
           <w:sz w:val="22"/>
           <w:szCs w:val="22"/>
         </w:rPr>
-        <w:t>). The user can also click to change their existing shipping address by clicking change under Shipping Address (this will say you must add a shipping address if there was no default) (</w:t>
+        <w:t xml:space="preserve">). The user can also click to change their existing shipping address by clicking </w:t>
+      </w:r>
+      <w:r>
+        <w:rPr>
+          <w:rFonts w:ascii="Courier New" w:eastAsia="Arial" w:hAnsi="Courier New" w:cs="Courier New"/>
+          <w:bCs/>
+          <w:color w:val="000000"/>
+          <w:sz w:val="22"/>
+          <w:szCs w:val="22"/>
+        </w:rPr>
+        <w:lastRenderedPageBreak/>
+        <w:t>change under Shipping Address (this will say you must add a shipping address if there was no default) (</w:t>
       </w:r>
       <w:r>
         <w:rPr>
@@ -10100,7 +10154,7 @@
           <w:szCs w:val="22"/>
         </w:rPr>
         <w:drawing>
-          <wp:inline distT="0" distB="0" distL="0" distR="0" wp14:anchorId="1CB1C5FA" wp14:editId="308196EB">
+          <wp:inline distT="0" distB="0" distL="0" distR="0" wp14:anchorId="1CB1C5FA" wp14:editId="35805D45">
             <wp:extent cx="5004391" cy="3105289"/>
             <wp:effectExtent l="152400" t="171450" r="368300" b="361950"/>
             <wp:docPr id="31" name="Picture 31"/>
@@ -10171,6 +10225,7 @@
           <w:sz w:val="18"/>
           <w:szCs w:val="18"/>
         </w:rPr>
+        <w:lastRenderedPageBreak/>
         <w:t xml:space="preserve">Figure </w:t>
       </w:r>
       <w:r>
@@ -10201,7 +10256,7 @@
           <w:szCs w:val="22"/>
         </w:rPr>
         <w:drawing>
-          <wp:inline distT="0" distB="0" distL="0" distR="0" wp14:anchorId="0F110B6D" wp14:editId="7A588209">
+          <wp:inline distT="0" distB="0" distL="0" distR="0" wp14:anchorId="0F110B6D" wp14:editId="69387228">
             <wp:extent cx="4483395" cy="2782004"/>
             <wp:effectExtent l="152400" t="171450" r="355600" b="361315"/>
             <wp:docPr id="32" name="Picture 32"/>
@@ -10435,6 +10490,7 @@
           <w:sz w:val="18"/>
           <w:szCs w:val="18"/>
         </w:rPr>
+        <w:lastRenderedPageBreak/>
         <w:t xml:space="preserve">Figure </w:t>
       </w:r>
       <w:r>
@@ -10718,6 +10774,7 @@
         <w:rPr>
           <w:rFonts w:eastAsia="Arial"/>
         </w:rPr>
+        <w:lastRenderedPageBreak/>
         <w:t>Ticket System</w:t>
       </w:r>
       <w:r>
@@ -11255,6 +11312,7 @@
           <w:sz w:val="18"/>
           <w:szCs w:val="18"/>
         </w:rPr>
+        <w:lastRenderedPageBreak/>
         <w:t>Figure 1</w:t>
       </w:r>
       <w:r>
@@ -11628,7 +11686,7 @@
           <w:szCs w:val="22"/>
         </w:rPr>
         <w:drawing>
-          <wp:inline distT="0" distB="0" distL="0" distR="0" wp14:anchorId="584CC0B4" wp14:editId="2BD3E081">
+          <wp:inline distT="0" distB="0" distL="0" distR="0" wp14:anchorId="584CC0B4" wp14:editId="5D142767">
             <wp:extent cx="5585901" cy="2753654"/>
             <wp:effectExtent l="152400" t="152400" r="358140" b="370840"/>
             <wp:docPr id="34" name="Picture 34"/>
@@ -11749,6 +11807,7 @@
         <w:rPr>
           <w:rFonts w:eastAsia="Arial"/>
         </w:rPr>
+        <w:lastRenderedPageBreak/>
         <w:t>Ticketing System - Admin Perspective</w:t>
       </w:r>
       <w:bookmarkEnd w:id="14"/>
@@ -12199,6 +12258,7 @@
           <w:sz w:val="22"/>
           <w:szCs w:val="22"/>
         </w:rPr>
+        <w:lastRenderedPageBreak/>
         <w:drawing>
           <wp:inline distT="0" distB="0" distL="0" distR="0" wp14:anchorId="0CA8F600" wp14:editId="173302D0">
             <wp:extent cx="5506528" cy="1086269"/>
@@ -12677,6 +12737,7 @@
         <w:rPr>
           <w:rFonts w:eastAsia="Arial"/>
         </w:rPr>
+        <w:lastRenderedPageBreak/>
         <w:t>View</w:t>
       </w:r>
       <w:r>
@@ -13140,6 +13201,7 @@
           <w:sz w:val="22"/>
           <w:szCs w:val="22"/>
         </w:rPr>
+        <w:lastRenderedPageBreak/>
         <w:drawing>
           <wp:inline distT="0" distB="0" distL="0" distR="0" wp14:anchorId="639EC7E7" wp14:editId="2D146481">
             <wp:extent cx="3668233" cy="3003798"/>
@@ -13493,6 +13555,7 @@
           <w:sz w:val="22"/>
           <w:szCs w:val="22"/>
         </w:rPr>
+        <w:lastRenderedPageBreak/>
         <w:t xml:space="preserve">After </w:t>
       </w:r>
       <w:r>
@@ -14196,6 +14259,7 @@
           <w:sz w:val="22"/>
           <w:szCs w:val="22"/>
         </w:rPr>
+        <w:lastRenderedPageBreak/>
         <w:drawing>
           <wp:inline distT="0" distB="0" distL="0" distR="0" wp14:anchorId="423303B7" wp14:editId="63EAB6EA">
             <wp:extent cx="5943600" cy="2454910"/>
@@ -14588,6 +14652,7 @@
           <w:sz w:val="22"/>
           <w:szCs w:val="22"/>
         </w:rPr>
+        <w:lastRenderedPageBreak/>
         <w:t>E: Mission Statement: - Displays the “company’s” mission statement</w:t>
       </w:r>
     </w:p>
@@ -14982,7 +15047,16 @@
           <w:sz w:val="22"/>
           <w:szCs w:val="22"/>
         </w:rPr>
-        <w:t>Once you log in you will be brought to the home page – if your role is an employee, you will be brough to the employee page. The home page has several buttons at the top which can lead you to different pages on the site. The User Account page allows you to view your account information, simply click on this button to view this page. The buttons below this are Create Widget, Logout, and Messages. Create Widget will allow you to make a posting on the site for you and other users to view. This will be covered in more detail in a later section. Logout will log you out of your current session and return you to the login index screen. Messages will take you to the messaging page to see messages from other users. This page will be covered in a later section.</w:t>
+        <w:t xml:space="preserve">Once you log in you will be brought to the home page – if your role is an employee, you will be brough to the employee page. The home page has several buttons at the top which can lead you to different pages </w:t>
+      </w:r>
+      <w:r>
+        <w:rPr>
+          <w:rFonts w:ascii="Courier New" w:eastAsia="Arial" w:hAnsi="Courier New" w:cs="Courier New"/>
+          <w:sz w:val="22"/>
+          <w:szCs w:val="22"/>
+        </w:rPr>
+        <w:lastRenderedPageBreak/>
+        <w:t>on the site. The User Account page allows you to view your account information, simply click on this button to view this page. The buttons below this are Create Widget, Logout, and Messages. Create Widget will allow you to make a posting on the site for you and other users to view. This will be covered in more detail in a later section. Logout will log you out of your current session and return you to the login index screen. Messages will take you to the messaging page to see messages from other users. This page will be covered in a later section.</w:t>
       </w:r>
     </w:p>
     <w:p>
@@ -15169,6 +15243,7 @@
           <w:sz w:val="22"/>
           <w:szCs w:val="22"/>
         </w:rPr>
+        <w:lastRenderedPageBreak/>
         <w:t>D: (NOT DONE YET) This tick will highlight all the message panes in red. Once highlighted you can deselect some or click “B” to send all the red message panes to the trash.</w:t>
       </w:r>
     </w:p>
@@ -15425,7 +15500,16 @@
           <w:sz w:val="22"/>
           <w:szCs w:val="22"/>
         </w:rPr>
-        <w:t>Payment information is used to add the credit card that you will use to purchase items from the marketplace. Navigate to the “User Account” page as described in the User Account section. Press the “Update Payment Details” button as shown in the below figure.</w:t>
+        <w:t xml:space="preserve">Payment information is used to add the credit card that you will use to purchase items from the marketplace. Navigate to the “User Account” page as described in the User Account section. Press the “Update </w:t>
+      </w:r>
+      <w:r>
+        <w:rPr>
+          <w:rFonts w:ascii="Courier New" w:eastAsia="Arial" w:hAnsi="Courier New" w:cs="Courier New"/>
+          <w:sz w:val="22"/>
+          <w:szCs w:val="22"/>
+        </w:rPr>
+        <w:lastRenderedPageBreak/>
+        <w:t>Payment Details” button as shown in the below figure.</w:t>
       </w:r>
       <w:r>
         <w:rPr>
@@ -15663,6 +15747,7 @@
           <w:sz w:val="32"/>
           <w:szCs w:val="32"/>
         </w:rPr>
+        <w:lastRenderedPageBreak/>
         <w:t>Selling Manual Notes:</w:t>
       </w:r>
     </w:p>
@@ -15903,7 +15988,16 @@
           <w:sz w:val="22"/>
           <w:szCs w:val="22"/>
         </w:rPr>
-        <w:t>The employee page is the hub for the employees of this website. The admin role is the master controller and can see and do every task. The customer service and quality control roles have access to issues that users run into in the form of tickets. Tickets will contain a description of what occurred and the entities that were involved. The hiring agent can use the employee page to go over any of the applications that have been submitted to the website. Lastly, the sales role with have numerical data gathered from users, sellers, buys, etc.  represented in various charts and tables for analysis and statistics.</w:t>
+        <w:t xml:space="preserve">The employee page is the hub for the employees of this website. The admin role is the master controller and can see and do every task. The customer service and quality control roles have access to issues that users run into in the form of tickets. Tickets will contain a description of what occurred and the entities that were involved. The hiring agent can use the employee page to go over any of the applications that have been submitted to the website. Lastly, the sales role with have numerical data gathered from users, sellers, </w:t>
+      </w:r>
+      <w:r>
+        <w:rPr>
+          <w:rFonts w:ascii="Courier New" w:eastAsia="Arial" w:hAnsi="Courier New" w:cs="Courier New"/>
+          <w:sz w:val="22"/>
+          <w:szCs w:val="22"/>
+        </w:rPr>
+        <w:lastRenderedPageBreak/>
+        <w:t>buys, etc.  represented in various charts and tables for analysis and statistics.</w:t>
       </w:r>
     </w:p>
     <w:p>
@@ -16175,7 +16269,16 @@
           <w:sz w:val="22"/>
           <w:szCs w:val="22"/>
         </w:rPr>
-        <w:t xml:space="preserve"> the tickets created by users is shown.  This page shows a few more details, such as the user who reported the ticket, the level of the ticket, which is determined by the role of the administrator that the ticket was assigned to. Updating the Assignee will update who the ticket is being controlled by.  Only the Assignee </w:t>
+        <w:t xml:space="preserve"> the tickets created by users is shown.  This page shows a few more </w:t>
+      </w:r>
+      <w:r>
+        <w:rPr>
+          <w:rFonts w:ascii="Courier New" w:eastAsia="Arial" w:hAnsi="Courier New" w:cs="Courier New"/>
+          <w:sz w:val="22"/>
+          <w:szCs w:val="22"/>
+        </w:rPr>
+        <w:lastRenderedPageBreak/>
+        <w:t xml:space="preserve">details, such as the user who reported the ticket, the level of the ticket, which is determined by the role of the administrator that the ticket was assigned to. Updating the Assignee will update who the ticket is being controlled by.  Only the Assignee </w:t>
       </w:r>
       <w:r>
         <w:rPr>
@@ -16519,6 +16622,7 @@
           <w:sz w:val="22"/>
           <w:szCs w:val="22"/>
         </w:rPr>
+        <w:lastRenderedPageBreak/>
         <w:t>Figure - Widgets Category Details</w:t>
       </w:r>
     </w:p>
@@ -18396,28 +18500,28 @@
 </file>
 
 <file path=customXml/item1.xml><?xml version="1.0" encoding="utf-8"?>
-<b:Sources xmlns:b="http://schemas.openxmlformats.org/officeDocument/2006/bibliography" xmlns="http://schemas.openxmlformats.org/officeDocument/2006/bibliography" SelectedStyle="\APASixthEditionOfficeOnline.xsl" StyleName="APA" Version="6"/>
-</file>
-
-<file path=customXml/item2.xml><?xml version="1.0" encoding="utf-8"?>
 <go:gDocsCustomXmlDataStorage xmlns:go="http://customooxmlschemas.google.com/" xmlns:r="http://schemas.openxmlformats.org/officeDocument/2006/relationships">
   <go:docsCustomData xmlns:go="http://customooxmlschemas.google.com/" roundtripDataSignature="AMtx7mieEE/Vcj+VW5H6mQgVbDJhzRnQ5Q==">AMUW2mWrJLYVJdUyoDSCKRlbwsGs/Tsk4Dkm0lCIgl7zG6RGcVkh2jQHwSAByO9Lae3CNC9jP5f+4T1OEekecwzjxhwFILTcKZzrBgAnDOgNafY4/S3mIy8=</go:docsCustomData>
 </go:gDocsCustomXmlDataStorage>
 </file>
 
-<file path=customXml/itemProps1.xml><?xml version="1.0" encoding="utf-8"?>
-<ds:datastoreItem xmlns:ds="http://schemas.openxmlformats.org/officeDocument/2006/customXml" ds:itemID="{7D850A35-77E3-4B4D-8E7F-D7A9B6789FDF}">
-  <ds:schemaRefs>
-    <ds:schemaRef ds:uri="http://schemas.openxmlformats.org/officeDocument/2006/bibliography"/>
-  </ds:schemaRefs>
-</ds:datastoreItem>
+<file path=customXml/item2.xml><?xml version="1.0" encoding="utf-8"?>
+<b:Sources xmlns:b="http://schemas.openxmlformats.org/officeDocument/2006/bibliography" xmlns="http://schemas.openxmlformats.org/officeDocument/2006/bibliography" SelectedStyle="\APASixthEditionOfficeOnline.xsl" StyleName="APA" Version="6"/>
 </file>
 
-<file path=customXml/itemProps2.xml><?xml version="1.0" encoding="utf-8"?>
+<file path=customXml/itemProps1.xml><?xml version="1.0" encoding="utf-8"?>
 <ds:datastoreItem xmlns:ds="http://schemas.openxmlformats.org/officeDocument/2006/customXml" ds:itemID="{11111111-1234-1234-1234-123412341234}">
   <ds:schemaRefs>
     <ds:schemaRef ds:uri="http://customooxmlschemas.google.com/"/>
     <ds:schemaRef ds:uri="http://schemas.openxmlformats.org/officeDocument/2006/relationships"/>
   </ds:schemaRefs>
 </ds:datastoreItem>
+</file>
+
+<file path=customXml/itemProps2.xml><?xml version="1.0" encoding="utf-8"?>
+<ds:datastoreItem xmlns:ds="http://schemas.openxmlformats.org/officeDocument/2006/customXml" ds:itemID="{7D850A35-77E3-4B4D-8E7F-D7A9B6789FDF}">
+  <ds:schemaRefs>
+    <ds:schemaRef ds:uri="http://schemas.openxmlformats.org/officeDocument/2006/bibliography"/>
+  </ds:schemaRefs>
+</ds:datastoreItem>
 </file>
</xml_diff>